<commit_message>
Doc: Se completaron algunas secciones.
</commit_message>
<xml_diff>
--- a/Inicio/Estudio de Factibilidad/Estudio de Factibilidad_Vesta Risk Manager_T-Code.docx
+++ b/Inicio/Estudio de Factibilidad/Estudio de Factibilidad_Vesta Risk Manager_T-Code.docx
@@ -354,25 +354,7 @@
           <w:sz w:val="36"/>
           <w:szCs w:val="36"/>
         </w:rPr>
-        <w:t xml:space="preserve">Vesta </w:t>
-      </w:r>
-      <w:proofErr w:type="spellStart"/>
-      <w:r>
-        <w:rPr>
-          <w:rFonts w:ascii="Cambria" w:hAnsi="Cambria"/>
-          <w:sz w:val="36"/>
-          <w:szCs w:val="36"/>
-        </w:rPr>
-        <w:t>Risk</w:t>
-      </w:r>
-      <w:proofErr w:type="spellEnd"/>
-      <w:r>
-        <w:rPr>
-          <w:rFonts w:ascii="Cambria" w:hAnsi="Cambria"/>
-          <w:sz w:val="36"/>
-          <w:szCs w:val="36"/>
-        </w:rPr>
-        <w:t xml:space="preserve"> Manager</w:t>
+        <w:t>Vesta Risk Manager</w:t>
       </w:r>
     </w:p>
     <w:p>
@@ -403,26 +385,18 @@
         <w:rPr>
           <w:lang w:val="es-AR"/>
         </w:rPr>
-        <w:t>T-</w:t>
-      </w:r>
-      <w:proofErr w:type="spellStart"/>
+        <w:t>T-Code</w:t>
+      </w:r>
       <w:r>
         <w:rPr>
           <w:lang w:val="es-AR"/>
         </w:rPr>
-        <w:t>Code</w:t>
-      </w:r>
-      <w:proofErr w:type="spellEnd"/>
+        <w:t xml:space="preserve">  </w:t>
+      </w:r>
       <w:r>
         <w:rPr>
           <w:lang w:val="es-AR"/>
         </w:rPr>
-        <w:t xml:space="preserve">  </w:t>
-      </w:r>
-      <w:r>
-        <w:rPr>
-          <w:lang w:val="es-AR"/>
-        </w:rPr>
         <w:t xml:space="preserve"> </w:t>
       </w:r>
     </w:p>
@@ -431,23 +405,7 @@
         <w:pStyle w:val="Sinespaciado"/>
       </w:pPr>
       <w:r>
-        <w:t xml:space="preserve">Agustín </w:t>
-      </w:r>
-      <w:proofErr w:type="spellStart"/>
-      <w:r>
-        <w:t>Collareda</w:t>
-      </w:r>
-      <w:proofErr w:type="spellEnd"/>
-      <w:r>
-        <w:t xml:space="preserve">, Cintia </w:t>
-      </w:r>
-      <w:proofErr w:type="spellStart"/>
-      <w:r>
-        <w:t>Hernandez</w:t>
-      </w:r>
-      <w:proofErr w:type="spellEnd"/>
-      <w:r>
-        <w:t xml:space="preserve"> y Hugo Frey</w:t>
+        <w:t>Agustín Collareda, Cintia Hernandez y Hugo Frey</w:t>
       </w:r>
     </w:p>
     <w:p/>
@@ -2604,21 +2562,7 @@
         <w:rPr>
           <w:lang w:val="es-AR"/>
         </w:rPr>
-        <w:t xml:space="preserve"> Vesta </w:t>
-      </w:r>
-      <w:proofErr w:type="spellStart"/>
-      <w:r>
-        <w:rPr>
-          <w:lang w:val="es-AR"/>
-        </w:rPr>
-        <w:t>Risk</w:t>
-      </w:r>
-      <w:proofErr w:type="spellEnd"/>
-      <w:r>
-        <w:rPr>
-          <w:lang w:val="es-AR"/>
-        </w:rPr>
-        <w:t xml:space="preserve"> Manager</w:t>
+        <w:t xml:space="preserve"> Vesta Risk Manager</w:t>
       </w:r>
       <w:r>
         <w:rPr>
@@ -2847,10 +2791,7 @@
         <w:ind w:left="0" w:firstLine="0"/>
       </w:pPr>
       <w:r>
-        <w:t>Para abordar estas deficiencias, proponemos el desarrollo de un sistema de gestión de riesgos personalizado que mejore significativamente la plantilla existente. Este sistema reducirá la curva de aprendizaje proporcionando ejemplos claros, instrucciones detalladas y una estructura flexible que se adapte a diferentes proyectos. Además, integrará herramientas que permitan un seguimiento eficiente de más de 40 riesgos, mejorando así la experiencia de aprendizaje de los estudiantes y facilitando el trabajo de los docentes</w:t>
-      </w:r>
-      <w:r>
-        <w:t xml:space="preserve"> </w:t>
+        <w:t xml:space="preserve">Para abordar estas deficiencias, proponemos el desarrollo de un sistema de gestión de riesgos personalizado que mejore significativamente la plantilla existente. Este sistema reducirá la curva de aprendizaje proporcionando ejemplos claros, instrucciones detalladas y una estructura flexible que se adapte a diferentes proyectos. Además, integrará herramientas que permitan un seguimiento eficiente de más de 40 riesgos, mejorando así la experiencia de aprendizaje de los estudiantes y facilitando el trabajo de los docentes </w:t>
       </w:r>
     </w:p>
     <w:p>
@@ -2902,14 +2843,45 @@
         <w:ind w:left="0" w:firstLine="0"/>
         <w:jc w:val="both"/>
         <w:rPr>
-          <w:rFonts w:ascii="Cambria" w:eastAsia="Times New Roman" w:hAnsi="Cambria"/>
-          <w:b/>
-          <w:bCs/>
-          <w:color w:val="365F91"/>
-          <w:sz w:val="28"/>
-          <w:szCs w:val="28"/>
-        </w:rPr>
-      </w:pPr>
+          <w:iCs/>
+          <w:lang w:val="es-AR"/>
+        </w:rPr>
+      </w:pPr>
+      <w:r>
+        <w:rPr>
+          <w:iCs/>
+          <w:lang w:val="es-AR"/>
+        </w:rPr>
+        <w:t xml:space="preserve">El proyecto Vesta Risk Manager </w:t>
+      </w:r>
+      <w:r>
+        <w:rPr>
+          <w:iCs/>
+          <w:lang w:val="es-AR"/>
+        </w:rPr>
+        <w:t>es un proyecto realizado como trabajo para la asignatura Laboratorio de desarrollo, por lo que no tiene un presupuesto establecido, y consistirá en</w:t>
+      </w:r>
+      <w:r>
+        <w:rPr>
+          <w:iCs/>
+          <w:lang w:val="es-AR"/>
+        </w:rPr>
+        <w:t xml:space="preserve"> el desarrollo de un software de gestión de riesgos que</w:t>
+      </w:r>
+      <w:r>
+        <w:rPr>
+          <w:iCs/>
+          <w:lang w:val="es-AR"/>
+        </w:rPr>
+        <w:t xml:space="preserve"> podrá ser utilizado en asignaturas de las carreras de Analista en Sistemas y Licenciatura en Sistemas, así como en diversos proyectos </w:t>
+      </w:r>
+      <w:r>
+        <w:rPr>
+          <w:iCs/>
+          <w:lang w:val="es-AR"/>
+        </w:rPr>
+        <w:t>de otras áreas y/o personales.</w:t>
+      </w:r>
     </w:p>
     <w:p>
       <w:pPr>
@@ -2918,6 +2890,7 @@
       <w:bookmarkStart w:id="19" w:name="_Toc235010135"/>
       <w:bookmarkStart w:id="20" w:name="_Toc176250283"/>
       <w:r>
+        <w:lastRenderedPageBreak/>
         <w:t>P</w:t>
       </w:r>
       <w:r>
@@ -2943,15 +2916,7 @@
         <w:ind w:left="0" w:firstLine="0"/>
       </w:pPr>
       <w:r>
-        <w:t>La visión de T-</w:t>
-      </w:r>
-      <w:proofErr w:type="spellStart"/>
-      <w:r>
-        <w:t>Code</w:t>
-      </w:r>
-      <w:proofErr w:type="spellEnd"/>
-      <w:r>
-        <w:t xml:space="preserve"> que busca es s</w:t>
+        <w:t>La visión de T-Code que busca es s</w:t>
       </w:r>
       <w:r>
         <w:t xml:space="preserve">er la solución preferida por </w:t>
@@ -2970,7 +2935,6 @@
       </w:pPr>
       <w:bookmarkStart w:id="24" w:name="_Toc176250285"/>
       <w:r>
-        <w:lastRenderedPageBreak/>
         <w:t>Misión</w:t>
       </w:r>
       <w:bookmarkEnd w:id="23"/>
@@ -2981,15 +2945,7 @@
         <w:ind w:left="0" w:firstLine="0"/>
       </w:pPr>
       <w:r>
-        <w:t>La misión de T-</w:t>
-      </w:r>
-      <w:proofErr w:type="spellStart"/>
-      <w:r>
-        <w:t>Code</w:t>
-      </w:r>
-      <w:proofErr w:type="spellEnd"/>
-      <w:r>
-        <w:t xml:space="preserve"> es f</w:t>
+        <w:t>La misión de T-Code es f</w:t>
       </w:r>
       <w:r>
         <w:t>acilitar la enseñanza y el aprendizaje de la gestión de riesgos mediante una plataforma digital que simplifique el proceso para estudiantes y docentes, ofreciendo herramientas precisas y eficientes para la evaluación y mitigación de riesgos.</w:t>
@@ -3012,15 +2968,7 @@
         <w:ind w:left="0" w:firstLine="0"/>
       </w:pPr>
       <w:r>
-        <w:t>Los valores que cuenta T-</w:t>
-      </w:r>
-      <w:proofErr w:type="spellStart"/>
-      <w:r>
-        <w:t>Code</w:t>
-      </w:r>
-      <w:proofErr w:type="spellEnd"/>
-      <w:r>
-        <w:t xml:space="preserve"> son:</w:t>
+        <w:t>Los valores que cuenta T-Code son:</w:t>
       </w:r>
     </w:p>
     <w:p>
@@ -3106,15 +3054,7 @@
         </w:rPr>
       </w:pPr>
       <w:r>
-        <w:t xml:space="preserve">El proyecto Vesta </w:t>
-      </w:r>
-      <w:proofErr w:type="spellStart"/>
-      <w:r>
-        <w:t>Risk</w:t>
-      </w:r>
-      <w:proofErr w:type="spellEnd"/>
-      <w:r>
-        <w:t xml:space="preserve"> Manager pretende desarrollar una solución de software que </w:t>
+        <w:t xml:space="preserve">El proyecto Vesta Risk Manager pretende desarrollar una solución de software que </w:t>
       </w:r>
       <w:r>
         <w:t>permita identificar, analizar, gestionar y monitorear los riesgos de un proyecto, tanto de software, personales u otras áreas profesionales, con el fin de asistir a la toma de decisiones para la prevención y mitigación de riesgos, garantizando el éxito de los proyectos.</w:t>
@@ -3186,6 +3126,7 @@
         <w:ind w:left="0" w:firstLine="0"/>
       </w:pPr>
       <w:r>
+        <w:lastRenderedPageBreak/>
         <w:t xml:space="preserve">Los alumnos poseen pocos conocimientos sobre la gestión de riesgos ya que están en un proceso de aprendizaje y </w:t>
       </w:r>
       <w:r>
@@ -3231,7 +3172,6 @@
       <w:bookmarkStart w:id="35" w:name="_Toc235010147"/>
       <w:bookmarkStart w:id="36" w:name="_Toc176250291"/>
       <w:r>
-        <w:lastRenderedPageBreak/>
         <w:t>O</w:t>
       </w:r>
       <w:r>
@@ -3337,15 +3277,7 @@
         </w:numPr>
       </w:pPr>
       <w:r>
-        <w:t xml:space="preserve">Agustín </w:t>
-      </w:r>
-      <w:proofErr w:type="spellStart"/>
-      <w:r>
-        <w:t>Collareda</w:t>
-      </w:r>
-      <w:proofErr w:type="spellEnd"/>
-      <w:r>
-        <w:t xml:space="preserve">. </w:t>
+        <w:t xml:space="preserve">Agustín Collareda. </w:t>
       </w:r>
       <w:bookmarkStart w:id="43" w:name="_Hlk176250202"/>
       <w:r>
@@ -3362,30 +3294,13 @@
         </w:numPr>
       </w:pPr>
       <w:r>
-        <w:t xml:space="preserve">Cintia </w:t>
-      </w:r>
-      <w:proofErr w:type="spellStart"/>
-      <w:r>
-        <w:t>Hernandez</w:t>
-      </w:r>
-      <w:proofErr w:type="spellEnd"/>
-      <w:r>
-        <w:t xml:space="preserve">. </w:t>
-      </w:r>
-      <w:r>
-        <w:t>Cumplirá con el rol de</w:t>
-      </w:r>
-      <w:r>
-        <w:t xml:space="preserve"> diseñadora</w:t>
-      </w:r>
-      <w:r>
-        <w:t>, programador</w:t>
+        <w:t>Cintia Hernandez. Cumplirá con el rol de diseñadora, programadora, documentador</w:t>
       </w:r>
       <w:r>
         <w:t>a</w:t>
       </w:r>
       <w:r>
-        <w:t>, documentador y analista.</w:t>
+        <w:t xml:space="preserve"> y analista.</w:t>
       </w:r>
     </w:p>
     <w:p>
@@ -3397,16 +3312,7 @@
         </w:numPr>
       </w:pPr>
       <w:r>
-        <w:t xml:space="preserve">Hugo Frey. </w:t>
-      </w:r>
-      <w:r>
-        <w:t xml:space="preserve">Cumplirá con el rol de </w:t>
-      </w:r>
-      <w:r>
-        <w:t>administrador de configuraciones</w:t>
-      </w:r>
-      <w:r>
-        <w:t>, programador, documentador y analista.</w:t>
+        <w:t>Hugo Frey. Cumplirá con el rol de administrador de configuraciones, programador, documentador y analista.</w:t>
       </w:r>
     </w:p>
     <w:p>
@@ -3424,6 +3330,156 @@
     <w:p>
       <w:pPr>
         <w:pStyle w:val="PSI-Comentario"/>
+        <w:rPr>
+          <w:i w:val="0"/>
+          <w:iCs/>
+          <w:color w:val="auto"/>
+        </w:rPr>
+      </w:pPr>
+      <w:r>
+        <w:rPr>
+          <w:i w:val="0"/>
+          <w:iCs/>
+          <w:color w:val="auto"/>
+        </w:rPr>
+        <w:t>Los beneficios esperados del proyecto son los siguientes:</w:t>
+      </w:r>
+    </w:p>
+    <w:p>
+      <w:pPr>
+        <w:pStyle w:val="PSI-Comentario"/>
+        <w:numPr>
+          <w:ilvl w:val="0"/>
+          <w:numId w:val="15"/>
+        </w:numPr>
+        <w:rPr>
+          <w:i w:val="0"/>
+          <w:iCs/>
+          <w:color w:val="auto"/>
+        </w:rPr>
+      </w:pPr>
+      <w:r>
+        <w:rPr>
+          <w:i w:val="0"/>
+          <w:iCs/>
+          <w:color w:val="auto"/>
+        </w:rPr>
+        <w:t>Mejorar la eficiencia durante el proceso de gestión de riesgos.</w:t>
+      </w:r>
+    </w:p>
+    <w:p>
+      <w:pPr>
+        <w:pStyle w:val="PSI-Comentario"/>
+        <w:numPr>
+          <w:ilvl w:val="0"/>
+          <w:numId w:val="15"/>
+        </w:numPr>
+        <w:rPr>
+          <w:i w:val="0"/>
+          <w:iCs/>
+          <w:color w:val="auto"/>
+        </w:rPr>
+      </w:pPr>
+      <w:r>
+        <w:rPr>
+          <w:i w:val="0"/>
+          <w:iCs/>
+          <w:color w:val="auto"/>
+        </w:rPr>
+        <w:t>Reducir el riesgo de errores o inconsistencias debido al ingreso de información incorrecta por parte de los usuarios.</w:t>
+      </w:r>
+    </w:p>
+    <w:p>
+      <w:pPr>
+        <w:pStyle w:val="PSI-Comentario"/>
+        <w:numPr>
+          <w:ilvl w:val="0"/>
+          <w:numId w:val="15"/>
+        </w:numPr>
+        <w:rPr>
+          <w:i w:val="0"/>
+          <w:iCs/>
+          <w:color w:val="auto"/>
+        </w:rPr>
+      </w:pPr>
+      <w:r>
+        <w:rPr>
+          <w:i w:val="0"/>
+          <w:iCs/>
+          <w:color w:val="auto"/>
+        </w:rPr>
+        <w:t>Asegurar el seguimiento y evaluación continua de los riesgos prioritarios del proyecto.</w:t>
+      </w:r>
+    </w:p>
+    <w:p>
+      <w:pPr>
+        <w:pStyle w:val="PSI-Comentario"/>
+        <w:numPr>
+          <w:ilvl w:val="0"/>
+          <w:numId w:val="15"/>
+        </w:numPr>
+        <w:rPr>
+          <w:i w:val="0"/>
+          <w:iCs/>
+          <w:color w:val="auto"/>
+        </w:rPr>
+      </w:pPr>
+      <w:r>
+        <w:rPr>
+          <w:i w:val="0"/>
+          <w:iCs/>
+          <w:color w:val="auto"/>
+        </w:rPr>
+        <w:t>Facilitar la interpretación de la información.</w:t>
+      </w:r>
+    </w:p>
+    <w:p>
+      <w:pPr>
+        <w:pStyle w:val="PSI-Comentario"/>
+        <w:numPr>
+          <w:ilvl w:val="0"/>
+          <w:numId w:val="15"/>
+        </w:numPr>
+        <w:rPr>
+          <w:i w:val="0"/>
+          <w:iCs/>
+          <w:color w:val="auto"/>
+        </w:rPr>
+      </w:pPr>
+      <w:r>
+        <w:rPr>
+          <w:i w:val="0"/>
+          <w:iCs/>
+          <w:color w:val="auto"/>
+        </w:rPr>
+        <w:t>Facilitar el rastreo de las actividades, modificaciones y decisiones realizadas.</w:t>
+      </w:r>
+    </w:p>
+    <w:p>
+      <w:pPr>
+        <w:pStyle w:val="PSI-Comentario"/>
+        <w:numPr>
+          <w:ilvl w:val="0"/>
+          <w:numId w:val="15"/>
+        </w:numPr>
+        <w:rPr>
+          <w:i w:val="0"/>
+          <w:iCs/>
+          <w:color w:val="auto"/>
+        </w:rPr>
+      </w:pPr>
+      <w:r>
+        <w:rPr>
+          <w:i w:val="0"/>
+          <w:iCs/>
+          <w:color w:val="auto"/>
+        </w:rPr>
+        <w:t>Permitir una mayor escalabilidad que las herramientas actuales.</w:t>
+      </w:r>
+    </w:p>
+    <w:p>
+      <w:pPr>
+        <w:pStyle w:val="PSI-Comentario"/>
       </w:pPr>
       <w:r>
         <w:t>[</w:t>
@@ -3444,6 +3500,7 @@
         <w:ind w:left="109" w:firstLine="0"/>
       </w:pPr>
       <w:r>
+        <w:lastRenderedPageBreak/>
         <w:t>Beneficios tangibles: son de fácil cuantificación, generalmente están relacionados con la reducción de recursos o talento humano.</w:t>
       </w:r>
     </w:p>
@@ -3560,7 +3617,6 @@
         <w:ind w:left="360"/>
       </w:pPr>
       <w:r>
-        <w:lastRenderedPageBreak/>
         <w:t>Mejor servicio al cliente externo e interno</w:t>
       </w:r>
     </w:p>
@@ -3584,6 +3640,29 @@
       <w:r>
         <w:t>.</w:t>
       </w:r>
+    </w:p>
+    <w:p>
+      <w:pPr>
+        <w:pStyle w:val="PSI-ComentarioVieta"/>
+        <w:numPr>
+          <w:ilvl w:val="0"/>
+          <w:numId w:val="0"/>
+        </w:numPr>
+        <w:ind w:left="1072" w:hanging="360"/>
+      </w:pPr>
+    </w:p>
+    <w:p>
+      <w:pPr>
+        <w:pStyle w:val="PSI-ComentarioVieta"/>
+        <w:numPr>
+          <w:ilvl w:val="0"/>
+          <w:numId w:val="0"/>
+        </w:numPr>
+        <w:rPr>
+          <w:i w:val="0"/>
+          <w:iCs/>
+        </w:rPr>
+      </w:pPr>
     </w:p>
     <w:sectPr>
       <w:headerReference w:type="default" r:id="rId12"/>
@@ -3637,16 +3716,8 @@
       <w:rPr>
         <w:lang w:val="es-AR"/>
       </w:rPr>
-      <w:t>T-</w:t>
+      <w:t>T-Code</w:t>
     </w:r>
-    <w:proofErr w:type="spellStart"/>
-    <w:r>
-      <w:rPr>
-        <w:lang w:val="es-AR"/>
-      </w:rPr>
-      <w:t>Code</w:t>
-    </w:r>
-    <w:proofErr w:type="spellEnd"/>
     <w:r>
       <w:rPr>
         <w:lang w:val="es-AR"/>
@@ -4034,35 +4105,7 @@
       <w:rPr>
         <w:lang w:val="es-AR"/>
       </w:rPr>
-      <w:t xml:space="preserve">Agustín </w:t>
-    </w:r>
-    <w:proofErr w:type="spellStart"/>
-    <w:r>
-      <w:rPr>
-        <w:lang w:val="es-AR"/>
-      </w:rPr>
-      <w:t>Collareda</w:t>
-    </w:r>
-    <w:proofErr w:type="spellEnd"/>
-    <w:r>
-      <w:rPr>
-        <w:lang w:val="es-AR"/>
-      </w:rPr>
-      <w:t xml:space="preserve">, Cintia </w:t>
-    </w:r>
-    <w:proofErr w:type="spellStart"/>
-    <w:r>
-      <w:rPr>
-        <w:lang w:val="es-AR"/>
-      </w:rPr>
-      <w:t>Hernandez</w:t>
-    </w:r>
-    <w:proofErr w:type="spellEnd"/>
-    <w:r>
-      <w:rPr>
-        <w:lang w:val="es-AR"/>
-      </w:rPr>
-      <w:t xml:space="preserve"> y </w:t>
+      <w:t xml:space="preserve">Agustín Collareda, Cintia Hernandez y </w:t>
     </w:r>
     <w:r>
       <w:rPr>
@@ -4555,23 +4598,7 @@
         <w:rFonts w:ascii="Cambria" w:eastAsia="Times New Roman" w:hAnsi="Cambria"/>
         <w:szCs w:val="36"/>
       </w:rPr>
-      <w:t xml:space="preserve">Vesta </w:t>
-    </w:r>
-    <w:proofErr w:type="spellStart"/>
-    <w:r>
-      <w:rPr>
-        <w:rFonts w:ascii="Cambria" w:eastAsia="Times New Roman" w:hAnsi="Cambria"/>
-        <w:szCs w:val="36"/>
-      </w:rPr>
-      <w:t>Risk</w:t>
-    </w:r>
-    <w:proofErr w:type="spellEnd"/>
-    <w:r>
-      <w:rPr>
-        <w:rFonts w:ascii="Cambria" w:eastAsia="Times New Roman" w:hAnsi="Cambria"/>
-        <w:szCs w:val="36"/>
-      </w:rPr>
-      <w:t xml:space="preserve"> Manager</w:t>
+      <w:t>Vesta Risk Manager</w:t>
     </w:r>
     <w:r>
       <w:rPr>
@@ -5982,6 +6009,119 @@
     </w:lvl>
   </w:abstractNum>
   <w:abstractNum w:abstractNumId="11" w15:restartNumberingAfterBreak="0">
+    <w:nsid w:val="7719535B"/>
+    <w:multiLevelType w:val="hybridMultilevel"/>
+    <w:tmpl w:val="38848FC8"/>
+    <w:lvl w:ilvl="0" w:tplc="2C0A0001">
+      <w:start w:val="1"/>
+      <w:numFmt w:val="bullet"/>
+      <w:lvlText w:val=""/>
+      <w:lvlJc w:val="left"/>
+      <w:pPr>
+        <w:ind w:left="829" w:hanging="360"/>
+      </w:pPr>
+      <w:rPr>
+        <w:rFonts w:ascii="Symbol" w:hAnsi="Symbol" w:hint="default"/>
+      </w:rPr>
+    </w:lvl>
+    <w:lvl w:ilvl="1" w:tplc="2C0A0003" w:tentative="1">
+      <w:start w:val="1"/>
+      <w:numFmt w:val="bullet"/>
+      <w:lvlText w:val="o"/>
+      <w:lvlJc w:val="left"/>
+      <w:pPr>
+        <w:ind w:left="1549" w:hanging="360"/>
+      </w:pPr>
+      <w:rPr>
+        <w:rFonts w:ascii="Courier New" w:hAnsi="Courier New" w:cs="Courier New" w:hint="default"/>
+      </w:rPr>
+    </w:lvl>
+    <w:lvl w:ilvl="2" w:tplc="2C0A0005" w:tentative="1">
+      <w:start w:val="1"/>
+      <w:numFmt w:val="bullet"/>
+      <w:lvlText w:val=""/>
+      <w:lvlJc w:val="left"/>
+      <w:pPr>
+        <w:ind w:left="2269" w:hanging="360"/>
+      </w:pPr>
+      <w:rPr>
+        <w:rFonts w:ascii="Wingdings" w:hAnsi="Wingdings" w:hint="default"/>
+      </w:rPr>
+    </w:lvl>
+    <w:lvl w:ilvl="3" w:tplc="2C0A0001" w:tentative="1">
+      <w:start w:val="1"/>
+      <w:numFmt w:val="bullet"/>
+      <w:lvlText w:val=""/>
+      <w:lvlJc w:val="left"/>
+      <w:pPr>
+        <w:ind w:left="2989" w:hanging="360"/>
+      </w:pPr>
+      <w:rPr>
+        <w:rFonts w:ascii="Symbol" w:hAnsi="Symbol" w:hint="default"/>
+      </w:rPr>
+    </w:lvl>
+    <w:lvl w:ilvl="4" w:tplc="2C0A0003" w:tentative="1">
+      <w:start w:val="1"/>
+      <w:numFmt w:val="bullet"/>
+      <w:lvlText w:val="o"/>
+      <w:lvlJc w:val="left"/>
+      <w:pPr>
+        <w:ind w:left="3709" w:hanging="360"/>
+      </w:pPr>
+      <w:rPr>
+        <w:rFonts w:ascii="Courier New" w:hAnsi="Courier New" w:cs="Courier New" w:hint="default"/>
+      </w:rPr>
+    </w:lvl>
+    <w:lvl w:ilvl="5" w:tplc="2C0A0005" w:tentative="1">
+      <w:start w:val="1"/>
+      <w:numFmt w:val="bullet"/>
+      <w:lvlText w:val=""/>
+      <w:lvlJc w:val="left"/>
+      <w:pPr>
+        <w:ind w:left="4429" w:hanging="360"/>
+      </w:pPr>
+      <w:rPr>
+        <w:rFonts w:ascii="Wingdings" w:hAnsi="Wingdings" w:hint="default"/>
+      </w:rPr>
+    </w:lvl>
+    <w:lvl w:ilvl="6" w:tplc="2C0A0001" w:tentative="1">
+      <w:start w:val="1"/>
+      <w:numFmt w:val="bullet"/>
+      <w:lvlText w:val=""/>
+      <w:lvlJc w:val="left"/>
+      <w:pPr>
+        <w:ind w:left="5149" w:hanging="360"/>
+      </w:pPr>
+      <w:rPr>
+        <w:rFonts w:ascii="Symbol" w:hAnsi="Symbol" w:hint="default"/>
+      </w:rPr>
+    </w:lvl>
+    <w:lvl w:ilvl="7" w:tplc="2C0A0003" w:tentative="1">
+      <w:start w:val="1"/>
+      <w:numFmt w:val="bullet"/>
+      <w:lvlText w:val="o"/>
+      <w:lvlJc w:val="left"/>
+      <w:pPr>
+        <w:ind w:left="5869" w:hanging="360"/>
+      </w:pPr>
+      <w:rPr>
+        <w:rFonts w:ascii="Courier New" w:hAnsi="Courier New" w:cs="Courier New" w:hint="default"/>
+      </w:rPr>
+    </w:lvl>
+    <w:lvl w:ilvl="8" w:tplc="2C0A0005" w:tentative="1">
+      <w:start w:val="1"/>
+      <w:numFmt w:val="bullet"/>
+      <w:lvlText w:val=""/>
+      <w:lvlJc w:val="left"/>
+      <w:pPr>
+        <w:ind w:left="6589" w:hanging="360"/>
+      </w:pPr>
+      <w:rPr>
+        <w:rFonts w:ascii="Wingdings" w:hAnsi="Wingdings" w:hint="default"/>
+      </w:rPr>
+    </w:lvl>
+  </w:abstractNum>
+  <w:abstractNum w:abstractNumId="12" w15:restartNumberingAfterBreak="0">
     <w:nsid w:val="7DD64906"/>
     <w:multiLevelType w:val="hybridMultilevel"/>
     <w:tmpl w:val="795E7434"/>
@@ -6123,7 +6263,7 @@
     <w:abstractNumId w:val="10"/>
   </w:num>
   <w:num w:numId="10" w16cid:durableId="87193907">
-    <w:abstractNumId w:val="11"/>
+    <w:abstractNumId w:val="12"/>
   </w:num>
   <w:num w:numId="11" w16cid:durableId="1553226738">
     <w:abstractNumId w:val="4"/>
@@ -6136,6 +6276,9 @@
   </w:num>
   <w:num w:numId="14" w16cid:durableId="706684140">
     <w:abstractNumId w:val="5"/>
+  </w:num>
+  <w:num w:numId="15" w16cid:durableId="1278174414">
+    <w:abstractNumId w:val="11"/>
   </w:num>
 </w:numbering>
 </file>
@@ -6634,6 +6777,7 @@
   <w:style w:type="character" w:default="1" w:styleId="Fuentedeprrafopredeter">
     <w:name w:val="Default Paragraph Font"/>
     <w:uiPriority w:val="1"/>
+    <w:semiHidden/>
     <w:unhideWhenUsed/>
   </w:style>
   <w:style w:type="table" w:default="1" w:styleId="Tablanormal">

</xml_diff>

<commit_message>
Doc: Se finalizo la oferta del estudio de factibilidad
</commit_message>
<xml_diff>
--- a/Inicio/Estudio de Factibilidad/Estudio de Factibilidad_Vesta Risk Manager_T-Code.docx
+++ b/Inicio/Estudio de Factibilidad/Estudio de Factibilidad_Vesta Risk Manager_T-Code.docx
@@ -354,7 +354,25 @@
           <w:sz w:val="36"/>
           <w:szCs w:val="36"/>
         </w:rPr>
-        <w:t>Vesta Risk Manager</w:t>
+        <w:t xml:space="preserve">Vesta </w:t>
+      </w:r>
+      <w:proofErr w:type="spellStart"/>
+      <w:r>
+        <w:rPr>
+          <w:rFonts w:ascii="Cambria" w:hAnsi="Cambria"/>
+          <w:sz w:val="36"/>
+          <w:szCs w:val="36"/>
+        </w:rPr>
+        <w:t>Risk</w:t>
+      </w:r>
+      <w:proofErr w:type="spellEnd"/>
+      <w:r>
+        <w:rPr>
+          <w:rFonts w:ascii="Cambria" w:hAnsi="Cambria"/>
+          <w:sz w:val="36"/>
+          <w:szCs w:val="36"/>
+        </w:rPr>
+        <w:t xml:space="preserve"> Manager</w:t>
       </w:r>
     </w:p>
     <w:p>
@@ -385,12 +403,20 @@
         <w:rPr>
           <w:lang w:val="es-AR"/>
         </w:rPr>
-        <w:t>T-Code</w:t>
-      </w:r>
+        <w:t>T-</w:t>
+      </w:r>
+      <w:proofErr w:type="spellStart"/>
       <w:r>
         <w:rPr>
           <w:lang w:val="es-AR"/>
         </w:rPr>
+        <w:t>Code</w:t>
+      </w:r>
+      <w:proofErr w:type="spellEnd"/>
+      <w:r>
+        <w:rPr>
+          <w:lang w:val="es-AR"/>
+        </w:rPr>
         <w:t xml:space="preserve">  </w:t>
       </w:r>
       <w:r>
@@ -405,7 +431,23 @@
         <w:pStyle w:val="Sinespaciado"/>
       </w:pPr>
       <w:r>
-        <w:t>Agustín Collareda, Cintia Hernandez y Hugo Frey</w:t>
+        <w:t xml:space="preserve">Agustín </w:t>
+      </w:r>
+      <w:proofErr w:type="spellStart"/>
+      <w:r>
+        <w:t>Collareda</w:t>
+      </w:r>
+      <w:proofErr w:type="spellEnd"/>
+      <w:r>
+        <w:t xml:space="preserve">, Cintia </w:t>
+      </w:r>
+      <w:proofErr w:type="spellStart"/>
+      <w:r>
+        <w:t>Hernandez</w:t>
+      </w:r>
+      <w:proofErr w:type="spellEnd"/>
+      <w:r>
+        <w:t xml:space="preserve"> y Hugo Frey</w:t>
       </w:r>
     </w:p>
     <w:p/>
@@ -2562,7 +2604,21 @@
         <w:rPr>
           <w:lang w:val="es-AR"/>
         </w:rPr>
-        <w:t xml:space="preserve"> Vesta Risk Manager</w:t>
+        <w:t xml:space="preserve"> Vesta </w:t>
+      </w:r>
+      <w:proofErr w:type="spellStart"/>
+      <w:r>
+        <w:rPr>
+          <w:lang w:val="es-AR"/>
+        </w:rPr>
+        <w:t>Risk</w:t>
+      </w:r>
+      <w:proofErr w:type="spellEnd"/>
+      <w:r>
+        <w:rPr>
+          <w:lang w:val="es-AR"/>
+        </w:rPr>
+        <w:t xml:space="preserve"> Manager</w:t>
       </w:r>
       <w:r>
         <w:rPr>
@@ -2808,37 +2864,6 @@
     </w:p>
     <w:p>
       <w:pPr>
-        <w:pStyle w:val="PSI-Normal"/>
-        <w:ind w:left="0" w:firstLine="0"/>
-        <w:rPr>
-          <w:i/>
-          <w:color w:val="548DD4"/>
-        </w:rPr>
-      </w:pPr>
-      <w:r>
-        <w:rPr>
-          <w:i/>
-          <w:color w:val="548DD4"/>
-        </w:rPr>
-        <w:t>[</w:t>
-      </w:r>
-      <w:r>
-        <w:rPr>
-          <w:i/>
-          <w:color w:val="548DD4"/>
-        </w:rPr>
-        <w:t xml:space="preserve">Debe ser breve, clara y sencilla, que permita entender la magnitud del proyecto.  Debe incluir costo, componentes, beneficiarios y otros aspectos relevantes. </w:t>
-      </w:r>
-      <w:r>
-        <w:rPr>
-          <w:i/>
-          <w:color w:val="548DD4"/>
-        </w:rPr>
-        <w:t>]</w:t>
-      </w:r>
-    </w:p>
-    <w:p>
-      <w:pPr>
         <w:spacing w:before="0" w:line="240" w:lineRule="auto"/>
         <w:ind w:left="0" w:firstLine="0"/>
         <w:jc w:val="both"/>
@@ -2852,34 +2877,50 @@
           <w:iCs/>
           <w:lang w:val="es-AR"/>
         </w:rPr>
-        <w:t xml:space="preserve">El proyecto Vesta Risk Manager </w:t>
-      </w:r>
+        <w:t xml:space="preserve">El proyecto Vesta </w:t>
+      </w:r>
+      <w:proofErr w:type="spellStart"/>
       <w:r>
         <w:rPr>
           <w:iCs/>
           <w:lang w:val="es-AR"/>
         </w:rPr>
-        <w:t>es un proyecto realizado como trabajo para la asignatura Laboratorio de desarrollo, por lo que no tiene un presupuesto establecido, y consistirá en</w:t>
-      </w:r>
+        <w:t>Risk</w:t>
+      </w:r>
+      <w:proofErr w:type="spellEnd"/>
       <w:r>
         <w:rPr>
           <w:iCs/>
           <w:lang w:val="es-AR"/>
         </w:rPr>
-        <w:t xml:space="preserve"> el desarrollo de un software de gestión de riesgos que</w:t>
+        <w:t xml:space="preserve"> Manager </w:t>
       </w:r>
       <w:r>
         <w:rPr>
           <w:iCs/>
           <w:lang w:val="es-AR"/>
         </w:rPr>
-        <w:t xml:space="preserve"> podrá ser utilizado en asignaturas de las carreras de Analista en Sistemas y Licenciatura en Sistemas, así como en diversos proyectos </w:t>
+        <w:t>es un proyecto realizado como trabajo para la asignatura Laboratorio de desarrollo, por lo que no tiene un presupuesto establecido, y consistirá en</w:t>
       </w:r>
       <w:r>
         <w:rPr>
           <w:iCs/>
           <w:lang w:val="es-AR"/>
         </w:rPr>
+        <w:t xml:space="preserve"> el desarrollo de un software de gestión de riesgos que</w:t>
+      </w:r>
+      <w:r>
+        <w:rPr>
+          <w:iCs/>
+          <w:lang w:val="es-AR"/>
+        </w:rPr>
+        <w:t xml:space="preserve"> podrá ser utilizado en asignaturas de las carreras de Analista en Sistemas y Licenciatura en Sistemas, así como en diversos proyectos </w:t>
+      </w:r>
+      <w:r>
+        <w:rPr>
+          <w:iCs/>
+          <w:lang w:val="es-AR"/>
+        </w:rPr>
         <w:t>de otras áreas y/o personales.</w:t>
       </w:r>
     </w:p>
@@ -2916,16 +2957,24 @@
         <w:ind w:left="0" w:firstLine="0"/>
       </w:pPr>
       <w:r>
-        <w:t>La visión de T-Code que busca es s</w:t>
-      </w:r>
-      <w:r>
-        <w:t xml:space="preserve">er la solución preferida por </w:t>
-      </w:r>
-      <w:r>
-        <w:t>la UNPA</w:t>
-      </w:r>
-      <w:r>
-        <w:t xml:space="preserve"> para la gestión de riesgos en la enseñanza de ingeniería de software, optimizando el aprendizaje y la evaluación.</w:t>
+        <w:t>La visión de T-</w:t>
+      </w:r>
+      <w:proofErr w:type="spellStart"/>
+      <w:r>
+        <w:t>Code</w:t>
+      </w:r>
+      <w:proofErr w:type="spellEnd"/>
+      <w:r>
+        <w:t xml:space="preserve"> </w:t>
+      </w:r>
+      <w:r>
+        <w:t>es s</w:t>
+      </w:r>
+      <w:r>
+        <w:t>er líder en el desarrollo de soluciones innovadoras para la gestión de riesgos en la educación, facilitando el aprendizaje y la mejora continua de estudiantes y docentes en instituciones académicas de todo el mundo</w:t>
+      </w:r>
+      <w:r>
+        <w:t>.</w:t>
       </w:r>
       <w:bookmarkStart w:id="23" w:name="_Toc235010137"/>
     </w:p>
@@ -2943,21 +2992,42 @@
     <w:p>
       <w:pPr>
         <w:ind w:left="0" w:firstLine="0"/>
-      </w:pPr>
-      <w:r>
-        <w:t>La misión de T-Code es f</w:t>
-      </w:r>
-      <w:r>
-        <w:t>acilitar la enseñanza y el aprendizaje de la gestión de riesgos mediante una plataforma digital que simplifique el proceso para estudiantes y docentes, ofreciendo herramientas precisas y eficientes para la evaluación y mitigación de riesgos.</w:t>
-      </w:r>
-    </w:p>
-    <w:p>
-      <w:pPr>
-        <w:pStyle w:val="PSI-Ttulo2"/>
+        <w:rPr>
+          <w:b/>
+          <w:bCs/>
+        </w:rPr>
       </w:pPr>
       <w:bookmarkStart w:id="25" w:name="_Toc235010138"/>
       <w:bookmarkStart w:id="26" w:name="_Toc176250286"/>
       <w:r>
+        <w:t>La misión de T-</w:t>
+      </w:r>
+      <w:proofErr w:type="spellStart"/>
+      <w:r>
+        <w:t>Code</w:t>
+      </w:r>
+      <w:proofErr w:type="spellEnd"/>
+      <w:r>
+        <w:t xml:space="preserve"> es </w:t>
+      </w:r>
+      <w:r>
+        <w:t>Desarrollar herramientas tecnológicas de alta calidad</w:t>
+      </w:r>
+      <w:r>
+        <w:t xml:space="preserve">, </w:t>
+      </w:r>
+      <w:r>
+        <w:t>que permitan a las instituciones educativas optimizar la enseñanza de la gestión de riesgos, promoviendo una experiencia de aprendizaje eficaz, colaborativa y centrada en las necesidades de los usuarios.</w:t>
+      </w:r>
+      <w:r>
+        <w:t xml:space="preserve"> </w:t>
+      </w:r>
+    </w:p>
+    <w:p>
+      <w:pPr>
+        <w:pStyle w:val="PSI-Ttulo2"/>
+      </w:pPr>
+      <w:r>
         <w:t>Valores</w:t>
       </w:r>
       <w:bookmarkEnd w:id="25"/>
@@ -2968,7 +3038,15 @@
         <w:ind w:left="0" w:firstLine="0"/>
       </w:pPr>
       <w:r>
-        <w:t>Los valores que cuenta T-Code son:</w:t>
+        <w:t>Los valores que cuenta T-</w:t>
+      </w:r>
+      <w:proofErr w:type="spellStart"/>
+      <w:r>
+        <w:t>Code</w:t>
+      </w:r>
+      <w:proofErr w:type="spellEnd"/>
+      <w:r>
+        <w:t xml:space="preserve"> son:</w:t>
       </w:r>
     </w:p>
     <w:p>
@@ -3054,7 +3132,15 @@
         </w:rPr>
       </w:pPr>
       <w:r>
-        <w:t xml:space="preserve">El proyecto Vesta Risk Manager pretende desarrollar una solución de software que </w:t>
+        <w:t xml:space="preserve">El proyecto Vesta </w:t>
+      </w:r>
+      <w:proofErr w:type="spellStart"/>
+      <w:r>
+        <w:t>Risk</w:t>
+      </w:r>
+      <w:proofErr w:type="spellEnd"/>
+      <w:r>
+        <w:t xml:space="preserve"> Manager pretende desarrollar una solución de software que </w:t>
       </w:r>
       <w:r>
         <w:t>permita identificar, analizar, gestionar y monitorear los riesgos de un proyecto, tanto de software, personales u otras áreas profesionales, con el fin de asistir a la toma de decisiones para la prevención y mitigación de riesgos, garantizando el éxito de los proyectos.</w:t>
@@ -3194,40 +3280,85 @@
     </w:p>
     <w:p>
       <w:pPr>
-        <w:pStyle w:val="PSI-Comentario"/>
-      </w:pPr>
-      <w:r>
-        <w:t>[Acá hay que poner softwares]</w:t>
-      </w:r>
-    </w:p>
-    <w:p>
-      <w:pPr>
-        <w:pStyle w:val="PSI-Comentario"/>
-      </w:pPr>
-      <w:r>
-        <w:t>[</w:t>
-      </w:r>
-      <w:r>
-        <w:t>D</w:t>
-      </w:r>
-      <w:r>
-        <w:t>escrib</w:t>
-      </w:r>
-      <w:r>
-        <w:t>ir</w:t>
-      </w:r>
-      <w:r>
-        <w:t xml:space="preserve"> el comportamiento histórico de la oferta (la competencia), su correspondiente análisis de la proyección, la distribución geográfica de la oferta y las recomendaciones necesarias al tema.</w:t>
-      </w:r>
-      <w:r>
-        <w:t>]</w:t>
-      </w:r>
-      <w:bookmarkStart w:id="39" w:name="_Toc235010156"/>
-      <w:r>
-        <w:tab/>
-      </w:r>
-      <w:r>
-        <w:tab/>
+        <w:ind w:left="0" w:firstLine="0"/>
+      </w:pPr>
+      <w:r>
+        <w:t xml:space="preserve">La oferta de software orientado a la gestión de riesgos es extensa y diversa, reflejando la importancia de este tema para las organizaciones de todos los tamaños y sectores. </w:t>
+      </w:r>
+      <w:r>
+        <w:t>E</w:t>
+      </w:r>
+      <w:r>
+        <w:t xml:space="preserve">l mercado de software de gestión de riesgos ha estado dominado por grandes proveedores como </w:t>
+      </w:r>
+      <w:proofErr w:type="spellStart"/>
+      <w:r>
+        <w:t>MetricStream</w:t>
+      </w:r>
+      <w:proofErr w:type="spellEnd"/>
+      <w:r>
+        <w:t xml:space="preserve">, RSA </w:t>
+      </w:r>
+      <w:proofErr w:type="spellStart"/>
+      <w:r>
+        <w:t>Archer</w:t>
+      </w:r>
+      <w:proofErr w:type="spellEnd"/>
+      <w:r>
+        <w:t xml:space="preserve">, SAP GRC, e IBM </w:t>
+      </w:r>
+      <w:proofErr w:type="spellStart"/>
+      <w:r>
+        <w:t>OpenPages</w:t>
+      </w:r>
+      <w:proofErr w:type="spellEnd"/>
+      <w:r>
+        <w:t xml:space="preserve">, que ofrecen soluciones robustas y completas, pero con altos costos y una considerable curva de aprendizaje. </w:t>
+      </w:r>
+      <w:r>
+        <w:t>E</w:t>
+      </w:r>
+      <w:r>
+        <w:t xml:space="preserve">n los últimos años, ha surgido una tendencia hacia la demanda de soluciones más flexibles, accesibles y fáciles de implementar, como </w:t>
+      </w:r>
+      <w:proofErr w:type="spellStart"/>
+      <w:r>
+        <w:t>LogicManager</w:t>
+      </w:r>
+      <w:proofErr w:type="spellEnd"/>
+      <w:r>
+        <w:t xml:space="preserve"> y </w:t>
+      </w:r>
+      <w:proofErr w:type="spellStart"/>
+      <w:r>
+        <w:t>SoftExpert</w:t>
+      </w:r>
+      <w:proofErr w:type="spellEnd"/>
+      <w:r>
+        <w:t xml:space="preserve"> ERM. Estos softwares han captado el interés de medianas empresas y organizaciones con estructuras más ágiles</w:t>
+      </w:r>
+      <w:r>
+        <w:t xml:space="preserve">. </w:t>
+      </w:r>
+      <w:r>
+        <w:t xml:space="preserve">Vesta </w:t>
+      </w:r>
+      <w:proofErr w:type="spellStart"/>
+      <w:r>
+        <w:t>Risk</w:t>
+      </w:r>
+      <w:proofErr w:type="spellEnd"/>
+      <w:r>
+        <w:t xml:space="preserve"> Manager </w:t>
+      </w:r>
+      <w:r>
+        <w:t xml:space="preserve">entraría en este mercado ya que </w:t>
+      </w:r>
+      <w:r>
+        <w:t>ofrece una propuesta basada en la flexibilidad, la simplicidad y la adaptabilidad, aspectos esenciales para organizaciones de diversos tamaños y sectores.</w:t>
+      </w:r>
+      <w:r>
+        <w:t xml:space="preserve"> </w:t>
       </w:r>
     </w:p>
     <w:p>
@@ -3235,6 +3366,7 @@
         <w:pStyle w:val="PSI-Ttulo2"/>
         <w:ind w:left="0" w:firstLine="0"/>
       </w:pPr>
+      <w:bookmarkStart w:id="39" w:name="_Toc235010156"/>
       <w:bookmarkStart w:id="40" w:name="_Toc176250293"/>
       <w:r>
         <w:t>O</w:t>
@@ -3277,7 +3409,15 @@
         </w:numPr>
       </w:pPr>
       <w:r>
-        <w:t xml:space="preserve">Agustín Collareda. </w:t>
+        <w:t xml:space="preserve">Agustín </w:t>
+      </w:r>
+      <w:proofErr w:type="spellStart"/>
+      <w:r>
+        <w:t>Collareda</w:t>
+      </w:r>
+      <w:proofErr w:type="spellEnd"/>
+      <w:r>
+        <w:t xml:space="preserve">. </w:t>
       </w:r>
       <w:bookmarkStart w:id="43" w:name="_Hlk176250202"/>
       <w:r>
@@ -3294,7 +3434,15 @@
         </w:numPr>
       </w:pPr>
       <w:r>
-        <w:t>Cintia Hernandez. Cumplirá con el rol de diseñadora, programadora, documentador</w:t>
+        <w:t xml:space="preserve">Cintia </w:t>
+      </w:r>
+      <w:proofErr w:type="spellStart"/>
+      <w:r>
+        <w:t>Hernandez</w:t>
+      </w:r>
+      <w:proofErr w:type="spellEnd"/>
+      <w:r>
+        <w:t>. Cumplirá con el rol de diseñadora, programadora, documentador</w:t>
       </w:r>
       <w:r>
         <w:t>a</w:t>
@@ -3474,182 +3622,9 @@
           <w:iCs/>
           <w:color w:val="auto"/>
         </w:rPr>
+        <w:lastRenderedPageBreak/>
         <w:t>Permitir una mayor escalabilidad que las herramientas actuales.</w:t>
       </w:r>
-    </w:p>
-    <w:p>
-      <w:pPr>
-        <w:pStyle w:val="PSI-Comentario"/>
-      </w:pPr>
-      <w:r>
-        <w:t>[</w:t>
-      </w:r>
-      <w:r>
-        <w:t>Para identificar los beneficios e</w:t>
-      </w:r>
-      <w:r>
-        <w:t>s</w:t>
-      </w:r>
-      <w:r>
-        <w:t xml:space="preserve"> aconsejable detectar los problemas del sistema actual y los costos que representan. Si el sistema propuesto elimina el problema o reduce su costo, puede decirse que se tendrá un beneficio en la cantidad que en la actualidad representa dicho costo.</w:t>
-      </w:r>
-    </w:p>
-    <w:p>
-      <w:pPr>
-        <w:pStyle w:val="PSI-Comentario"/>
-        <w:ind w:left="109" w:firstLine="0"/>
-      </w:pPr>
-      <w:r>
-        <w:lastRenderedPageBreak/>
-        <w:t>Beneficios tangibles: son de fácil cuantificación, generalmente están relacionados con la reducción de recursos o talento humano.</w:t>
-      </w:r>
-    </w:p>
-    <w:p>
-      <w:pPr>
-        <w:pStyle w:val="PSI-Comentario"/>
-        <w:ind w:left="109" w:firstLine="0"/>
-      </w:pPr>
-      <w:r>
-        <w:t>Beneficios intangibles: no son fácilmente cuantificables y están relacionados con elementos como el impacto sobre aspectos como Good Will o mejora en otros procesos de la organización.</w:t>
-      </w:r>
-    </w:p>
-    <w:p>
-      <w:pPr>
-        <w:pStyle w:val="PSI-Comentario"/>
-      </w:pPr>
-      <w:r>
-        <w:t>Ejemplo de beneficios:</w:t>
-      </w:r>
-    </w:p>
-    <w:p>
-      <w:pPr>
-        <w:pStyle w:val="PSI-ComentarioVieta"/>
-        <w:ind w:left="360"/>
-      </w:pPr>
-      <w:r>
-        <w:t>Mejoras en la eficiencia del área bajo estudio.</w:t>
-      </w:r>
-    </w:p>
-    <w:p>
-      <w:pPr>
-        <w:pStyle w:val="PSI-ComentarioVieta"/>
-        <w:ind w:left="360"/>
-      </w:pPr>
-      <w:r>
-        <w:t>Reducción de personal.</w:t>
-      </w:r>
-    </w:p>
-    <w:p>
-      <w:pPr>
-        <w:pStyle w:val="PSI-ComentarioVieta"/>
-        <w:ind w:left="360"/>
-      </w:pPr>
-      <w:r>
-        <w:t>Reducción de futuras inversiones y costos.</w:t>
-      </w:r>
-    </w:p>
-    <w:p>
-      <w:pPr>
-        <w:pStyle w:val="PSI-ComentarioVieta"/>
-        <w:ind w:left="360"/>
-      </w:pPr>
-      <w:r>
-        <w:t>Disponibilidad del recurso humano.</w:t>
-      </w:r>
-    </w:p>
-    <w:p>
-      <w:pPr>
-        <w:pStyle w:val="PSI-ComentarioVieta"/>
-        <w:ind w:left="360"/>
-      </w:pPr>
-      <w:r>
-        <w:t>Mejoras en planeación, control y uso de recursos.</w:t>
-      </w:r>
-    </w:p>
-    <w:p>
-      <w:pPr>
-        <w:pStyle w:val="PSI-ComentarioVieta"/>
-        <w:ind w:left="360"/>
-      </w:pPr>
-      <w:r>
-        <w:t>Suministro oportuno de insumos para las operaciones.</w:t>
-      </w:r>
-    </w:p>
-    <w:p>
-      <w:pPr>
-        <w:pStyle w:val="PSI-ComentarioVieta"/>
-        <w:ind w:left="360"/>
-      </w:pPr>
-      <w:r>
-        <w:t>Cumplimiento de requerimientos gubernamentales.</w:t>
-      </w:r>
-    </w:p>
-    <w:p>
-      <w:pPr>
-        <w:pStyle w:val="PSI-ComentarioVieta"/>
-        <w:ind w:left="360"/>
-      </w:pPr>
-      <w:r>
-        <w:t>Toma acertada de decisiones.</w:t>
-      </w:r>
-    </w:p>
-    <w:p>
-      <w:pPr>
-        <w:pStyle w:val="PSI-ComentarioVieta"/>
-        <w:ind w:left="360"/>
-      </w:pPr>
-      <w:r>
-        <w:t>Disponibilidad de información apropiada.</w:t>
-      </w:r>
-    </w:p>
-    <w:p>
-      <w:pPr>
-        <w:pStyle w:val="PSI-ComentarioVieta"/>
-        <w:ind w:left="360"/>
-      </w:pPr>
-      <w:r>
-        <w:t>Aumento en la confiabilidad de la información.</w:t>
-      </w:r>
-    </w:p>
-    <w:p>
-      <w:pPr>
-        <w:pStyle w:val="PSI-ComentarioVieta"/>
-        <w:ind w:left="360"/>
-      </w:pPr>
-      <w:r>
-        <w:t>Mejor servicio al cliente externo e interno</w:t>
-      </w:r>
-    </w:p>
-    <w:p>
-      <w:pPr>
-        <w:pStyle w:val="PSI-ComentarioVieta"/>
-        <w:ind w:left="360"/>
-      </w:pPr>
-      <w:r>
-        <w:t>Logro de ventajas competitivas.</w:t>
-      </w:r>
-    </w:p>
-    <w:p>
-      <w:pPr>
-        <w:pStyle w:val="PSI-ComentarioVieta"/>
-        <w:ind w:left="360"/>
-      </w:pPr>
-      <w:r>
-        <w:t>Valor agregado a un producto de la compañía</w:t>
-      </w:r>
-      <w:r>
-        <w:t>.</w:t>
-      </w:r>
-    </w:p>
-    <w:p>
-      <w:pPr>
-        <w:pStyle w:val="PSI-ComentarioVieta"/>
-        <w:numPr>
-          <w:ilvl w:val="0"/>
-          <w:numId w:val="0"/>
-        </w:numPr>
-        <w:ind w:left="1072" w:hanging="360"/>
-      </w:pPr>
     </w:p>
     <w:p>
       <w:pPr>
@@ -3716,8 +3691,16 @@
       <w:rPr>
         <w:lang w:val="es-AR"/>
       </w:rPr>
-      <w:t>T-Code</w:t>
+      <w:t>T-</w:t>
     </w:r>
+    <w:proofErr w:type="spellStart"/>
+    <w:r>
+      <w:rPr>
+        <w:lang w:val="es-AR"/>
+      </w:rPr>
+      <w:t>Code</w:t>
+    </w:r>
+    <w:proofErr w:type="spellEnd"/>
     <w:r>
       <w:rPr>
         <w:lang w:val="es-AR"/>
@@ -4105,7 +4088,35 @@
       <w:rPr>
         <w:lang w:val="es-AR"/>
       </w:rPr>
-      <w:t xml:space="preserve">Agustín Collareda, Cintia Hernandez y </w:t>
+      <w:t xml:space="preserve">Agustín </w:t>
+    </w:r>
+    <w:proofErr w:type="spellStart"/>
+    <w:r>
+      <w:rPr>
+        <w:lang w:val="es-AR"/>
+      </w:rPr>
+      <w:t>Collareda</w:t>
+    </w:r>
+    <w:proofErr w:type="spellEnd"/>
+    <w:r>
+      <w:rPr>
+        <w:lang w:val="es-AR"/>
+      </w:rPr>
+      <w:t xml:space="preserve">, Cintia </w:t>
+    </w:r>
+    <w:proofErr w:type="spellStart"/>
+    <w:r>
+      <w:rPr>
+        <w:lang w:val="es-AR"/>
+      </w:rPr>
+      <w:t>Hernandez</w:t>
+    </w:r>
+    <w:proofErr w:type="spellEnd"/>
+    <w:r>
+      <w:rPr>
+        <w:lang w:val="es-AR"/>
+      </w:rPr>
+      <w:t xml:space="preserve"> y </w:t>
     </w:r>
     <w:r>
       <w:rPr>
@@ -4598,7 +4609,23 @@
         <w:rFonts w:ascii="Cambria" w:eastAsia="Times New Roman" w:hAnsi="Cambria"/>
         <w:szCs w:val="36"/>
       </w:rPr>
-      <w:t>Vesta Risk Manager</w:t>
+      <w:t xml:space="preserve">Vesta </w:t>
+    </w:r>
+    <w:proofErr w:type="spellStart"/>
+    <w:r>
+      <w:rPr>
+        <w:rFonts w:ascii="Cambria" w:eastAsia="Times New Roman" w:hAnsi="Cambria"/>
+        <w:szCs w:val="36"/>
+      </w:rPr>
+      <w:t>Risk</w:t>
+    </w:r>
+    <w:proofErr w:type="spellEnd"/>
+    <w:r>
+      <w:rPr>
+        <w:rFonts w:ascii="Cambria" w:eastAsia="Times New Roman" w:hAnsi="Cambria"/>
+        <w:szCs w:val="36"/>
+      </w:rPr>
+      <w:t xml:space="preserve"> Manager</w:t>
     </w:r>
     <w:r>
       <w:rPr>
@@ -6777,7 +6804,6 @@
   <w:style w:type="character" w:default="1" w:styleId="Fuentedeprrafopredeter">
     <w:name w:val="Default Paragraph Font"/>
     <w:uiPriority w:val="1"/>
-    <w:semiHidden/>
     <w:unhideWhenUsed/>
   </w:style>
   <w:style w:type="table" w:default="1" w:styleId="Tablanormal">

</xml_diff>

<commit_message>
Doc: Se realizo los pdfs para realizar la entrega
</commit_message>
<xml_diff>
--- a/Inicio/Estudio de Factibilidad/Estudio de Factibilidad_Vesta Risk Manager_T-Code.docx
+++ b/Inicio/Estudio de Factibilidad/Estudio de Factibilidad_Vesta Risk Manager_T-Code.docx
@@ -354,25 +354,7 @@
           <w:sz w:val="36"/>
           <w:szCs w:val="36"/>
         </w:rPr>
-        <w:t xml:space="preserve">Vesta </w:t>
-      </w:r>
-      <w:proofErr w:type="spellStart"/>
-      <w:r>
-        <w:rPr>
-          <w:rFonts w:ascii="Cambria" w:hAnsi="Cambria"/>
-          <w:sz w:val="36"/>
-          <w:szCs w:val="36"/>
-        </w:rPr>
-        <w:t>Risk</w:t>
-      </w:r>
-      <w:proofErr w:type="spellEnd"/>
-      <w:r>
-        <w:rPr>
-          <w:rFonts w:ascii="Cambria" w:hAnsi="Cambria"/>
-          <w:sz w:val="36"/>
-          <w:szCs w:val="36"/>
-        </w:rPr>
-        <w:t xml:space="preserve"> Manager</w:t>
+        <w:t>Vesta Risk Manager</w:t>
       </w:r>
     </w:p>
     <w:p>
@@ -403,26 +385,18 @@
         <w:rPr>
           <w:lang w:val="es-AR"/>
         </w:rPr>
-        <w:t>T-</w:t>
-      </w:r>
-      <w:proofErr w:type="spellStart"/>
+        <w:t>T-Code</w:t>
+      </w:r>
       <w:r>
         <w:rPr>
           <w:lang w:val="es-AR"/>
         </w:rPr>
-        <w:t>Code</w:t>
-      </w:r>
-      <w:proofErr w:type="spellEnd"/>
+        <w:t xml:space="preserve">  </w:t>
+      </w:r>
       <w:r>
         <w:rPr>
           <w:lang w:val="es-AR"/>
         </w:rPr>
-        <w:t xml:space="preserve">  </w:t>
-      </w:r>
-      <w:r>
-        <w:rPr>
-          <w:lang w:val="es-AR"/>
-        </w:rPr>
         <w:t xml:space="preserve"> </w:t>
       </w:r>
     </w:p>
@@ -431,23 +405,7 @@
         <w:pStyle w:val="Sinespaciado"/>
       </w:pPr>
       <w:r>
-        <w:t xml:space="preserve">Agustín </w:t>
-      </w:r>
-      <w:proofErr w:type="spellStart"/>
-      <w:r>
-        <w:t>Collareda</w:t>
-      </w:r>
-      <w:proofErr w:type="spellEnd"/>
-      <w:r>
-        <w:t xml:space="preserve">, Cintia </w:t>
-      </w:r>
-      <w:proofErr w:type="spellStart"/>
-      <w:r>
-        <w:t>Hernandez</w:t>
-      </w:r>
-      <w:proofErr w:type="spellEnd"/>
-      <w:r>
-        <w:t xml:space="preserve"> y Hugo Frey</w:t>
+        <w:t>Agustín Collareda, Cintia Hernandez y Hugo Frey</w:t>
       </w:r>
     </w:p>
     <w:p/>
@@ -929,7 +887,7 @@
       <w:r>
         <w:fldChar w:fldCharType="separate"/>
       </w:r>
-      <w:hyperlink w:anchor="_Toc176250275" w:history="1">
+      <w:hyperlink w:anchor="_Toc176264794" w:history="1">
         <w:r>
           <w:rPr>
             <w:rStyle w:val="Hipervnculo"/>
@@ -956,7 +914,7 @@
             <w:noProof/>
             <w:webHidden/>
           </w:rPr>
-          <w:instrText xml:space="preserve"> PAGEREF _Toc176250275 \h </w:instrText>
+          <w:instrText xml:space="preserve"> PAGEREF _Toc176264794 \h </w:instrText>
         </w:r>
         <w:r>
           <w:rPr>
@@ -1002,7 +960,7 @@
           <w14:ligatures w14:val="standardContextual"/>
         </w:rPr>
       </w:pPr>
-      <w:hyperlink w:anchor="_Toc176250276" w:history="1">
+      <w:hyperlink w:anchor="_Toc176264795" w:history="1">
         <w:r>
           <w:rPr>
             <w:rStyle w:val="Hipervnculo"/>
@@ -1029,7 +987,7 @@
             <w:noProof/>
             <w:webHidden/>
           </w:rPr>
-          <w:instrText xml:space="preserve"> PAGEREF _Toc176250276 \h </w:instrText>
+          <w:instrText xml:space="preserve"> PAGEREF _Toc176264795 \h </w:instrText>
         </w:r>
         <w:r>
           <w:rPr>
@@ -1075,7 +1033,7 @@
           <w14:ligatures w14:val="standardContextual"/>
         </w:rPr>
       </w:pPr>
-      <w:hyperlink w:anchor="_Toc176250277" w:history="1">
+      <w:hyperlink w:anchor="_Toc176264796" w:history="1">
         <w:r>
           <w:rPr>
             <w:rStyle w:val="Hipervnculo"/>
@@ -1102,7 +1060,7 @@
             <w:noProof/>
             <w:webHidden/>
           </w:rPr>
-          <w:instrText xml:space="preserve"> PAGEREF _Toc176250277 \h </w:instrText>
+          <w:instrText xml:space="preserve"> PAGEREF _Toc176264796 \h </w:instrText>
         </w:r>
         <w:r>
           <w:rPr>
@@ -1148,7 +1106,7 @@
           <w14:ligatures w14:val="standardContextual"/>
         </w:rPr>
       </w:pPr>
-      <w:hyperlink w:anchor="_Toc176250278" w:history="1">
+      <w:hyperlink w:anchor="_Toc176264797" w:history="1">
         <w:r>
           <w:rPr>
             <w:rStyle w:val="Hipervnculo"/>
@@ -1175,7 +1133,7 @@
             <w:noProof/>
             <w:webHidden/>
           </w:rPr>
-          <w:instrText xml:space="preserve"> PAGEREF _Toc176250278 \h </w:instrText>
+          <w:instrText xml:space="preserve"> PAGEREF _Toc176264797 \h </w:instrText>
         </w:r>
         <w:r>
           <w:rPr>
@@ -1221,7 +1179,7 @@
           <w14:ligatures w14:val="standardContextual"/>
         </w:rPr>
       </w:pPr>
-      <w:hyperlink w:anchor="_Toc176250279" w:history="1">
+      <w:hyperlink w:anchor="_Toc176264798" w:history="1">
         <w:r>
           <w:rPr>
             <w:rStyle w:val="Hipervnculo"/>
@@ -1248,7 +1206,7 @@
             <w:noProof/>
             <w:webHidden/>
           </w:rPr>
-          <w:instrText xml:space="preserve"> PAGEREF _Toc176250279 \h </w:instrText>
+          <w:instrText xml:space="preserve"> PAGEREF _Toc176264798 \h </w:instrText>
         </w:r>
         <w:r>
           <w:rPr>
@@ -1294,7 +1252,7 @@
           <w14:ligatures w14:val="standardContextual"/>
         </w:rPr>
       </w:pPr>
-      <w:hyperlink w:anchor="_Toc176250280" w:history="1">
+      <w:hyperlink w:anchor="_Toc176264799" w:history="1">
         <w:r>
           <w:rPr>
             <w:rStyle w:val="Hipervnculo"/>
@@ -1321,7 +1279,7 @@
             <w:noProof/>
             <w:webHidden/>
           </w:rPr>
-          <w:instrText xml:space="preserve"> PAGEREF _Toc176250280 \h </w:instrText>
+          <w:instrText xml:space="preserve"> PAGEREF _Toc176264799 \h </w:instrText>
         </w:r>
         <w:r>
           <w:rPr>
@@ -1367,7 +1325,7 @@
           <w14:ligatures w14:val="standardContextual"/>
         </w:rPr>
       </w:pPr>
-      <w:hyperlink w:anchor="_Toc176250281" w:history="1">
+      <w:hyperlink w:anchor="_Toc176264800" w:history="1">
         <w:r>
           <w:rPr>
             <w:rStyle w:val="Hipervnculo"/>
@@ -1394,7 +1352,7 @@
             <w:noProof/>
             <w:webHidden/>
           </w:rPr>
-          <w:instrText xml:space="preserve"> PAGEREF _Toc176250281 \h </w:instrText>
+          <w:instrText xml:space="preserve"> PAGEREF _Toc176264800 \h </w:instrText>
         </w:r>
         <w:r>
           <w:rPr>
@@ -1440,7 +1398,7 @@
           <w14:ligatures w14:val="standardContextual"/>
         </w:rPr>
       </w:pPr>
-      <w:hyperlink w:anchor="_Toc176250282" w:history="1">
+      <w:hyperlink w:anchor="_Toc176264801" w:history="1">
         <w:r>
           <w:rPr>
             <w:rStyle w:val="Hipervnculo"/>
@@ -1467,7 +1425,7 @@
             <w:noProof/>
             <w:webHidden/>
           </w:rPr>
-          <w:instrText xml:space="preserve"> PAGEREF _Toc176250282 \h </w:instrText>
+          <w:instrText xml:space="preserve"> PAGEREF _Toc176264801 \h </w:instrText>
         </w:r>
         <w:r>
           <w:rPr>
@@ -1513,7 +1471,7 @@
           <w14:ligatures w14:val="standardContextual"/>
         </w:rPr>
       </w:pPr>
-      <w:hyperlink w:anchor="_Toc176250283" w:history="1">
+      <w:hyperlink w:anchor="_Toc176264802" w:history="1">
         <w:r>
           <w:rPr>
             <w:rStyle w:val="Hipervnculo"/>
@@ -1540,7 +1498,7 @@
             <w:noProof/>
             <w:webHidden/>
           </w:rPr>
-          <w:instrText xml:space="preserve"> PAGEREF _Toc176250283 \h </w:instrText>
+          <w:instrText xml:space="preserve"> PAGEREF _Toc176264802 \h </w:instrText>
         </w:r>
         <w:r>
           <w:rPr>
@@ -1560,7 +1518,7 @@
             <w:noProof/>
             <w:webHidden/>
           </w:rPr>
-          <w:t>5</w:t>
+          <w:t>6</w:t>
         </w:r>
         <w:r>
           <w:rPr>
@@ -1586,7 +1544,7 @@
           <w14:ligatures w14:val="standardContextual"/>
         </w:rPr>
       </w:pPr>
-      <w:hyperlink w:anchor="_Toc176250284" w:history="1">
+      <w:hyperlink w:anchor="_Toc176264803" w:history="1">
         <w:r>
           <w:rPr>
             <w:rStyle w:val="Hipervnculo"/>
@@ -1613,7 +1571,7 @@
             <w:noProof/>
             <w:webHidden/>
           </w:rPr>
-          <w:instrText xml:space="preserve"> PAGEREF _Toc176250284 \h </w:instrText>
+          <w:instrText xml:space="preserve"> PAGEREF _Toc176264803 \h </w:instrText>
         </w:r>
         <w:r>
           <w:rPr>
@@ -1633,7 +1591,7 @@
             <w:noProof/>
             <w:webHidden/>
           </w:rPr>
-          <w:t>5</w:t>
+          <w:t>6</w:t>
         </w:r>
         <w:r>
           <w:rPr>
@@ -1659,7 +1617,7 @@
           <w14:ligatures w14:val="standardContextual"/>
         </w:rPr>
       </w:pPr>
-      <w:hyperlink w:anchor="_Toc176250285" w:history="1">
+      <w:hyperlink w:anchor="_Toc176264804" w:history="1">
         <w:r>
           <w:rPr>
             <w:rStyle w:val="Hipervnculo"/>
@@ -1686,7 +1644,7 @@
             <w:noProof/>
             <w:webHidden/>
           </w:rPr>
-          <w:instrText xml:space="preserve"> PAGEREF _Toc176250285 \h </w:instrText>
+          <w:instrText xml:space="preserve"> PAGEREF _Toc176264804 \h </w:instrText>
         </w:r>
         <w:r>
           <w:rPr>
@@ -1732,7 +1690,7 @@
           <w14:ligatures w14:val="standardContextual"/>
         </w:rPr>
       </w:pPr>
-      <w:hyperlink w:anchor="_Toc176250286" w:history="1">
+      <w:hyperlink w:anchor="_Toc176264805" w:history="1">
         <w:r>
           <w:rPr>
             <w:rStyle w:val="Hipervnculo"/>
@@ -1759,7 +1717,7 @@
             <w:noProof/>
             <w:webHidden/>
           </w:rPr>
-          <w:instrText xml:space="preserve"> PAGEREF _Toc176250286 \h </w:instrText>
+          <w:instrText xml:space="preserve"> PAGEREF _Toc176264805 \h </w:instrText>
         </w:r>
         <w:r>
           <w:rPr>
@@ -1805,7 +1763,7 @@
           <w14:ligatures w14:val="standardContextual"/>
         </w:rPr>
       </w:pPr>
-      <w:hyperlink w:anchor="_Toc176250287" w:history="1">
+      <w:hyperlink w:anchor="_Toc176264806" w:history="1">
         <w:r>
           <w:rPr>
             <w:rStyle w:val="Hipervnculo"/>
@@ -1832,7 +1790,7 @@
             <w:noProof/>
             <w:webHidden/>
           </w:rPr>
-          <w:instrText xml:space="preserve"> PAGEREF _Toc176250287 \h </w:instrText>
+          <w:instrText xml:space="preserve"> PAGEREF _Toc176264806 \h </w:instrText>
         </w:r>
         <w:r>
           <w:rPr>
@@ -1878,7 +1836,7 @@
           <w14:ligatures w14:val="standardContextual"/>
         </w:rPr>
       </w:pPr>
-      <w:hyperlink w:anchor="_Toc176250288" w:history="1">
+      <w:hyperlink w:anchor="_Toc176264807" w:history="1">
         <w:r>
           <w:rPr>
             <w:rStyle w:val="Hipervnculo"/>
@@ -1905,7 +1863,7 @@
             <w:noProof/>
             <w:webHidden/>
           </w:rPr>
-          <w:instrText xml:space="preserve"> PAGEREF _Toc176250288 \h </w:instrText>
+          <w:instrText xml:space="preserve"> PAGEREF _Toc176264807 \h </w:instrText>
         </w:r>
         <w:r>
           <w:rPr>
@@ -1951,7 +1909,7 @@
           <w14:ligatures w14:val="standardContextual"/>
         </w:rPr>
       </w:pPr>
-      <w:hyperlink w:anchor="_Toc176250289" w:history="1">
+      <w:hyperlink w:anchor="_Toc176264808" w:history="1">
         <w:r>
           <w:rPr>
             <w:rStyle w:val="Hipervnculo"/>
@@ -1978,7 +1936,7 @@
             <w:noProof/>
             <w:webHidden/>
           </w:rPr>
-          <w:instrText xml:space="preserve"> PAGEREF _Toc176250289 \h </w:instrText>
+          <w:instrText xml:space="preserve"> PAGEREF _Toc176264808 \h </w:instrText>
         </w:r>
         <w:r>
           <w:rPr>
@@ -2022,7 +1980,7 @@
           <w14:ligatures w14:val="standardContextual"/>
         </w:rPr>
       </w:pPr>
-      <w:hyperlink w:anchor="_Toc176250290" w:history="1">
+      <w:hyperlink w:anchor="_Toc176264809" w:history="1">
         <w:r>
           <w:rPr>
             <w:rStyle w:val="Hipervnculo"/>
@@ -2049,7 +2007,7 @@
             <w:noProof/>
             <w:webHidden/>
           </w:rPr>
-          <w:instrText xml:space="preserve"> PAGEREF _Toc176250290 \h </w:instrText>
+          <w:instrText xml:space="preserve"> PAGEREF _Toc176264809 \h </w:instrText>
         </w:r>
         <w:r>
           <w:rPr>
@@ -2095,7 +2053,7 @@
           <w14:ligatures w14:val="standardContextual"/>
         </w:rPr>
       </w:pPr>
-      <w:hyperlink w:anchor="_Toc176250291" w:history="1">
+      <w:hyperlink w:anchor="_Toc176264810" w:history="1">
         <w:r>
           <w:rPr>
             <w:rStyle w:val="Hipervnculo"/>
@@ -2122,7 +2080,7 @@
             <w:noProof/>
             <w:webHidden/>
           </w:rPr>
-          <w:instrText xml:space="preserve"> PAGEREF _Toc176250291 \h </w:instrText>
+          <w:instrText xml:space="preserve"> PAGEREF _Toc176264810 \h </w:instrText>
         </w:r>
         <w:r>
           <w:rPr>
@@ -2166,7 +2124,7 @@
           <w14:ligatures w14:val="standardContextual"/>
         </w:rPr>
       </w:pPr>
-      <w:hyperlink w:anchor="_Toc176250292" w:history="1">
+      <w:hyperlink w:anchor="_Toc176264811" w:history="1">
         <w:r>
           <w:rPr>
             <w:rStyle w:val="Hipervnculo"/>
@@ -2193,7 +2151,7 @@
             <w:noProof/>
             <w:webHidden/>
           </w:rPr>
-          <w:instrText xml:space="preserve"> PAGEREF _Toc176250292 \h </w:instrText>
+          <w:instrText xml:space="preserve"> PAGEREF _Toc176264811 \h </w:instrText>
         </w:r>
         <w:r>
           <w:rPr>
@@ -2239,7 +2197,7 @@
           <w14:ligatures w14:val="standardContextual"/>
         </w:rPr>
       </w:pPr>
-      <w:hyperlink w:anchor="_Toc176250293" w:history="1">
+      <w:hyperlink w:anchor="_Toc176264812" w:history="1">
         <w:r>
           <w:rPr>
             <w:rStyle w:val="Hipervnculo"/>
@@ -2266,7 +2224,7 @@
             <w:noProof/>
             <w:webHidden/>
           </w:rPr>
-          <w:instrText xml:space="preserve"> PAGEREF _Toc176250293 \h </w:instrText>
+          <w:instrText xml:space="preserve"> PAGEREF _Toc176264812 \h </w:instrText>
         </w:r>
         <w:r>
           <w:rPr>
@@ -2310,7 +2268,7 @@
           <w14:ligatures w14:val="standardContextual"/>
         </w:rPr>
       </w:pPr>
-      <w:hyperlink w:anchor="_Toc176250294" w:history="1">
+      <w:hyperlink w:anchor="_Toc176264813" w:history="1">
         <w:r>
           <w:rPr>
             <w:rStyle w:val="Hipervnculo"/>
@@ -2337,7 +2295,7 @@
             <w:noProof/>
             <w:webHidden/>
           </w:rPr>
-          <w:instrText xml:space="preserve"> PAGEREF _Toc176250294 \h </w:instrText>
+          <w:instrText xml:space="preserve"> PAGEREF _Toc176264813 \h </w:instrText>
         </w:r>
         <w:r>
           <w:rPr>
@@ -2383,7 +2341,7 @@
           <w14:ligatures w14:val="standardContextual"/>
         </w:rPr>
       </w:pPr>
-      <w:hyperlink w:anchor="_Toc176250295" w:history="1">
+      <w:hyperlink w:anchor="_Toc176264814" w:history="1">
         <w:r>
           <w:rPr>
             <w:rStyle w:val="Hipervnculo"/>
@@ -2410,7 +2368,7 @@
             <w:noProof/>
             <w:webHidden/>
           </w:rPr>
-          <w:instrText xml:space="preserve"> PAGEREF _Toc176250295 \h </w:instrText>
+          <w:instrText xml:space="preserve"> PAGEREF _Toc176264814 \h </w:instrText>
         </w:r>
         <w:r>
           <w:rPr>
@@ -2474,7 +2432,7 @@
       <w:bookmarkStart w:id="1" w:name="_Toc234401294"/>
       <w:bookmarkStart w:id="2" w:name="_Toc234647510"/>
       <w:bookmarkStart w:id="3" w:name="_Toc235010127"/>
-      <w:bookmarkStart w:id="4" w:name="_Toc176250275"/>
+      <w:bookmarkStart w:id="4" w:name="_Toc176264794"/>
       <w:r>
         <w:t>Introducción</w:t>
       </w:r>
@@ -2510,7 +2468,7 @@
       <w:pPr>
         <w:pStyle w:val="PSI-Ttulo1"/>
       </w:pPr>
-      <w:bookmarkStart w:id="6" w:name="_Toc176250276"/>
+      <w:bookmarkStart w:id="6" w:name="_Toc176264795"/>
       <w:r>
         <w:t>Reconocimiento general del sistema</w:t>
       </w:r>
@@ -2558,7 +2516,7 @@
         <w:pStyle w:val="PSI-Ttulo1"/>
       </w:pPr>
       <w:bookmarkStart w:id="7" w:name="_Toc235010129"/>
-      <w:bookmarkStart w:id="8" w:name="_Toc176250277"/>
+      <w:bookmarkStart w:id="8" w:name="_Toc176264796"/>
       <w:r>
         <w:t>J</w:t>
       </w:r>
@@ -2573,7 +2531,7 @@
         <w:pStyle w:val="PSI-Ttulo2"/>
       </w:pPr>
       <w:bookmarkStart w:id="9" w:name="_Toc235010130"/>
-      <w:bookmarkStart w:id="10" w:name="_Toc176250278"/>
+      <w:bookmarkStart w:id="10" w:name="_Toc176264797"/>
       <w:r>
         <w:t>Título del Proyecto</w:t>
       </w:r>
@@ -2604,21 +2562,7 @@
         <w:rPr>
           <w:lang w:val="es-AR"/>
         </w:rPr>
-        <w:t xml:space="preserve"> Vesta </w:t>
-      </w:r>
-      <w:proofErr w:type="spellStart"/>
-      <w:r>
-        <w:rPr>
-          <w:lang w:val="es-AR"/>
-        </w:rPr>
-        <w:t>Risk</w:t>
-      </w:r>
-      <w:proofErr w:type="spellEnd"/>
-      <w:r>
-        <w:rPr>
-          <w:lang w:val="es-AR"/>
-        </w:rPr>
-        <w:t xml:space="preserve"> Manager</w:t>
+        <w:t xml:space="preserve"> Vesta Risk Manager</w:t>
       </w:r>
       <w:r>
         <w:rPr>
@@ -2696,7 +2640,7 @@
         <w:pStyle w:val="PSI-Ttulo2"/>
       </w:pPr>
       <w:bookmarkStart w:id="11" w:name="_Toc235010131"/>
-      <w:bookmarkStart w:id="12" w:name="_Toc176250279"/>
+      <w:bookmarkStart w:id="12" w:name="_Toc176264798"/>
       <w:r>
         <w:lastRenderedPageBreak/>
         <w:t>Planteamiento del problema o necesidad</w:t>
@@ -2793,7 +2737,7 @@
         <w:pStyle w:val="PSI-Ttulo2"/>
       </w:pPr>
       <w:bookmarkStart w:id="13" w:name="_Toc235010132"/>
-      <w:bookmarkStart w:id="14" w:name="_Toc176250280"/>
+      <w:bookmarkStart w:id="14" w:name="_Toc176264799"/>
       <w:r>
         <w:t>Antecedentes</w:t>
       </w:r>
@@ -2835,7 +2779,7 @@
         <w:pStyle w:val="PSI-Ttulo2"/>
       </w:pPr>
       <w:bookmarkStart w:id="15" w:name="_Toc235010133"/>
-      <w:bookmarkStart w:id="16" w:name="_Toc176250281"/>
+      <w:bookmarkStart w:id="16" w:name="_Toc176264800"/>
       <w:r>
         <w:t>Justificación del proyecto</w:t>
       </w:r>
@@ -2855,7 +2799,7 @@
         <w:pStyle w:val="PSI-Ttulo2"/>
       </w:pPr>
       <w:bookmarkStart w:id="17" w:name="_Toc235010134"/>
-      <w:bookmarkStart w:id="18" w:name="_Toc176250282"/>
+      <w:bookmarkStart w:id="18" w:name="_Toc176264801"/>
       <w:r>
         <w:t>Descripción del proyecto</w:t>
       </w:r>
@@ -2877,50 +2821,34 @@
           <w:iCs/>
           <w:lang w:val="es-AR"/>
         </w:rPr>
-        <w:t xml:space="preserve">El proyecto Vesta </w:t>
-      </w:r>
-      <w:proofErr w:type="spellStart"/>
+        <w:t xml:space="preserve">El proyecto Vesta Risk Manager </w:t>
+      </w:r>
       <w:r>
         <w:rPr>
           <w:iCs/>
           <w:lang w:val="es-AR"/>
         </w:rPr>
-        <w:t>Risk</w:t>
-      </w:r>
-      <w:proofErr w:type="spellEnd"/>
+        <w:t>es un proyecto realizado como trabajo para la asignatura Laboratorio de desarrollo, por lo que no tiene un presupuesto establecido, y consistirá en</w:t>
+      </w:r>
       <w:r>
         <w:rPr>
           <w:iCs/>
           <w:lang w:val="es-AR"/>
         </w:rPr>
-        <w:t xml:space="preserve"> Manager </w:t>
+        <w:t xml:space="preserve"> el desarrollo de un software de gestión de riesgos que</w:t>
       </w:r>
       <w:r>
         <w:rPr>
           <w:iCs/>
           <w:lang w:val="es-AR"/>
         </w:rPr>
-        <w:t>es un proyecto realizado como trabajo para la asignatura Laboratorio de desarrollo, por lo que no tiene un presupuesto establecido, y consistirá en</w:t>
+        <w:t xml:space="preserve"> podrá ser utilizado en asignaturas de las carreras de Analista en Sistemas y Licenciatura en Sistemas, así como en diversos proyectos </w:t>
       </w:r>
       <w:r>
         <w:rPr>
           <w:iCs/>
           <w:lang w:val="es-AR"/>
         </w:rPr>
-        <w:t xml:space="preserve"> el desarrollo de un software de gestión de riesgos que</w:t>
-      </w:r>
-      <w:r>
-        <w:rPr>
-          <w:iCs/>
-          <w:lang w:val="es-AR"/>
-        </w:rPr>
-        <w:t xml:space="preserve"> podrá ser utilizado en asignaturas de las carreras de Analista en Sistemas y Licenciatura en Sistemas, así como en diversos proyectos </w:t>
-      </w:r>
-      <w:r>
-        <w:rPr>
-          <w:iCs/>
-          <w:lang w:val="es-AR"/>
-        </w:rPr>
         <w:t>de otras áreas y/o personales.</w:t>
       </w:r>
     </w:p>
@@ -2929,7 +2857,7 @@
         <w:pStyle w:val="PSI-Ttulo1"/>
       </w:pPr>
       <w:bookmarkStart w:id="19" w:name="_Toc235010135"/>
-      <w:bookmarkStart w:id="20" w:name="_Toc176250283"/>
+      <w:bookmarkStart w:id="20" w:name="_Toc176264802"/>
       <w:r>
         <w:lastRenderedPageBreak/>
         <w:t>P</w:t>
@@ -2945,7 +2873,7 @@
         <w:pStyle w:val="PSI-Ttulo2"/>
       </w:pPr>
       <w:bookmarkStart w:id="21" w:name="_Toc235010136"/>
-      <w:bookmarkStart w:id="22" w:name="_Toc176250284"/>
+      <w:bookmarkStart w:id="22" w:name="_Toc176264803"/>
       <w:r>
         <w:t>Visión</w:t>
       </w:r>
@@ -2957,15 +2885,7 @@
         <w:ind w:left="0" w:firstLine="0"/>
       </w:pPr>
       <w:r>
-        <w:t>La visión de T-</w:t>
-      </w:r>
-      <w:proofErr w:type="spellStart"/>
-      <w:r>
-        <w:t>Code</w:t>
-      </w:r>
-      <w:proofErr w:type="spellEnd"/>
-      <w:r>
-        <w:t xml:space="preserve"> </w:t>
+        <w:t xml:space="preserve">La visión de T-Code </w:t>
       </w:r>
       <w:r>
         <w:t>es s</w:t>
@@ -2982,7 +2902,7 @@
       <w:pPr>
         <w:pStyle w:val="PSI-Ttulo2"/>
       </w:pPr>
-      <w:bookmarkStart w:id="24" w:name="_Toc176250285"/>
+      <w:bookmarkStart w:id="24" w:name="_Toc176264804"/>
       <w:r>
         <w:t>Misión</w:t>
       </w:r>
@@ -2998,17 +2918,8 @@
         </w:rPr>
       </w:pPr>
       <w:bookmarkStart w:id="25" w:name="_Toc235010138"/>
-      <w:bookmarkStart w:id="26" w:name="_Toc176250286"/>
-      <w:r>
-        <w:t>La misión de T-</w:t>
-      </w:r>
-      <w:proofErr w:type="spellStart"/>
-      <w:r>
-        <w:t>Code</w:t>
-      </w:r>
-      <w:proofErr w:type="spellEnd"/>
-      <w:r>
-        <w:t xml:space="preserve"> es </w:t>
+      <w:r>
+        <w:t xml:space="preserve">La misión de T-Code es </w:t>
       </w:r>
       <w:r>
         <w:t>Desarrollar herramientas tecnológicas de alta calidad</w:t>
@@ -3017,16 +2928,14 @@
         <w:t xml:space="preserve">, </w:t>
       </w:r>
       <w:r>
-        <w:t>que permitan a las instituciones educativas optimizar la enseñanza de la gestión de riesgos, promoviendo una experiencia de aprendizaje eficaz, colaborativa y centrada en las necesidades de los usuarios.</w:t>
-      </w:r>
-      <w:r>
-        <w:t xml:space="preserve"> </w:t>
+        <w:t xml:space="preserve">que permitan a las instituciones educativas optimizar la enseñanza de la gestión de riesgos, promoviendo una experiencia de aprendizaje eficaz, colaborativa y centrada en las necesidades de los usuarios. </w:t>
       </w:r>
     </w:p>
     <w:p>
       <w:pPr>
         <w:pStyle w:val="PSI-Ttulo2"/>
       </w:pPr>
+      <w:bookmarkStart w:id="26" w:name="_Toc176264805"/>
       <w:r>
         <w:t>Valores</w:t>
       </w:r>
@@ -3038,15 +2947,7 @@
         <w:ind w:left="0" w:firstLine="0"/>
       </w:pPr>
       <w:r>
-        <w:t>Los valores que cuenta T-</w:t>
-      </w:r>
-      <w:proofErr w:type="spellStart"/>
-      <w:r>
-        <w:t>Code</w:t>
-      </w:r>
-      <w:proofErr w:type="spellEnd"/>
-      <w:r>
-        <w:t xml:space="preserve"> son:</w:t>
+        <w:t>Los valores que cuenta T-Code son:</w:t>
       </w:r>
     </w:p>
     <w:p>
@@ -3117,7 +3018,7 @@
         <w:pStyle w:val="PSI-Ttulo2"/>
       </w:pPr>
       <w:bookmarkStart w:id="27" w:name="_Toc235010139"/>
-      <w:bookmarkStart w:id="28" w:name="_Toc176250287"/>
+      <w:bookmarkStart w:id="28" w:name="_Toc176264806"/>
       <w:r>
         <w:t>Objetivo del Proyecto</w:t>
       </w:r>
@@ -3132,15 +3033,7 @@
         </w:rPr>
       </w:pPr>
       <w:r>
-        <w:t xml:space="preserve">El proyecto Vesta </w:t>
-      </w:r>
-      <w:proofErr w:type="spellStart"/>
-      <w:r>
-        <w:t>Risk</w:t>
-      </w:r>
-      <w:proofErr w:type="spellEnd"/>
-      <w:r>
-        <w:t xml:space="preserve"> Manager pretende desarrollar una solución de software que </w:t>
+        <w:t xml:space="preserve">El proyecto Vesta Risk Manager pretende desarrollar una solución de software que </w:t>
       </w:r>
       <w:r>
         <w:t>permita identificar, analizar, gestionar y monitorear los riesgos de un proyecto, tanto de software, personales u otras áreas profesionales, con el fin de asistir a la toma de decisiones para la prevención y mitigación de riesgos, garantizando el éxito de los proyectos.</w:t>
@@ -3162,7 +3055,7 @@
         <w:pStyle w:val="PSI-Ttulo1"/>
       </w:pPr>
       <w:bookmarkStart w:id="29" w:name="_Toc235010140"/>
-      <w:bookmarkStart w:id="30" w:name="_Toc176250288"/>
+      <w:bookmarkStart w:id="30" w:name="_Toc176264807"/>
       <w:r>
         <w:t>E</w:t>
       </w:r>
@@ -3177,7 +3070,7 @@
         <w:pStyle w:val="PSI-Ttulo2"/>
       </w:pPr>
       <w:bookmarkStart w:id="31" w:name="_Toc235010144"/>
-      <w:bookmarkStart w:id="32" w:name="_Toc176250289"/>
+      <w:bookmarkStart w:id="32" w:name="_Toc176264808"/>
       <w:r>
         <w:t>D</w:t>
       </w:r>
@@ -3192,7 +3085,7 @@
         <w:pStyle w:val="PSI-Ttulo3"/>
       </w:pPr>
       <w:bookmarkStart w:id="33" w:name="_Toc235010145"/>
-      <w:bookmarkStart w:id="34" w:name="_Toc176250290"/>
+      <w:bookmarkStart w:id="34" w:name="_Toc176264809"/>
       <w:r>
         <w:t>Población objetivo</w:t>
       </w:r>
@@ -3256,7 +3149,7 @@
         <w:pStyle w:val="PSI-Ttulo2"/>
       </w:pPr>
       <w:bookmarkStart w:id="35" w:name="_Toc235010147"/>
-      <w:bookmarkStart w:id="36" w:name="_Toc176250291"/>
+      <w:bookmarkStart w:id="36" w:name="_Toc176264810"/>
       <w:r>
         <w:t>O</w:t>
       </w:r>
@@ -3271,7 +3164,7 @@
         <w:pStyle w:val="PSI-Ttulo3"/>
       </w:pPr>
       <w:bookmarkStart w:id="37" w:name="_Toc235010148"/>
-      <w:bookmarkStart w:id="38" w:name="_Toc176250292"/>
+      <w:bookmarkStart w:id="38" w:name="_Toc176264811"/>
       <w:r>
         <w:t>Análisis de la oferta</w:t>
       </w:r>
@@ -3289,67 +3182,19 @@
         <w:t>E</w:t>
       </w:r>
       <w:r>
-        <w:t xml:space="preserve">l mercado de software de gestión de riesgos ha estado dominado por grandes proveedores como </w:t>
-      </w:r>
-      <w:proofErr w:type="spellStart"/>
-      <w:r>
-        <w:t>MetricStream</w:t>
-      </w:r>
-      <w:proofErr w:type="spellEnd"/>
-      <w:r>
-        <w:t xml:space="preserve">, RSA </w:t>
-      </w:r>
-      <w:proofErr w:type="spellStart"/>
-      <w:r>
-        <w:t>Archer</w:t>
-      </w:r>
-      <w:proofErr w:type="spellEnd"/>
-      <w:r>
-        <w:t xml:space="preserve">, SAP GRC, e IBM </w:t>
-      </w:r>
-      <w:proofErr w:type="spellStart"/>
-      <w:r>
-        <w:t>OpenPages</w:t>
-      </w:r>
-      <w:proofErr w:type="spellEnd"/>
-      <w:r>
-        <w:t xml:space="preserve">, que ofrecen soluciones robustas y completas, pero con altos costos y una considerable curva de aprendizaje. </w:t>
+        <w:t xml:space="preserve">l mercado de software de gestión de riesgos ha estado dominado por grandes proveedores como MetricStream, RSA Archer, SAP GRC, e IBM OpenPages, que ofrecen soluciones robustas y completas, pero con altos costos y una considerable curva de aprendizaje. </w:t>
       </w:r>
       <w:r>
         <w:t>E</w:t>
       </w:r>
       <w:r>
-        <w:t xml:space="preserve">n los últimos años, ha surgido una tendencia hacia la demanda de soluciones más flexibles, accesibles y fáciles de implementar, como </w:t>
-      </w:r>
-      <w:proofErr w:type="spellStart"/>
-      <w:r>
-        <w:t>LogicManager</w:t>
-      </w:r>
-      <w:proofErr w:type="spellEnd"/>
-      <w:r>
-        <w:t xml:space="preserve"> y </w:t>
-      </w:r>
-      <w:proofErr w:type="spellStart"/>
-      <w:r>
-        <w:t>SoftExpert</w:t>
-      </w:r>
-      <w:proofErr w:type="spellEnd"/>
-      <w:r>
-        <w:t xml:space="preserve"> ERM. Estos softwares han captado el interés de medianas empresas y organizaciones con estructuras más ágiles</w:t>
+        <w:t>n los últimos años, ha surgido una tendencia hacia la demanda de soluciones más flexibles, accesibles y fáciles de implementar, como LogicManager y SoftExpert ERM. Estos softwares han captado el interés de medianas empresas y organizaciones con estructuras más ágiles</w:t>
       </w:r>
       <w:r>
         <w:t xml:space="preserve">. </w:t>
       </w:r>
       <w:r>
-        <w:t xml:space="preserve">Vesta </w:t>
-      </w:r>
-      <w:proofErr w:type="spellStart"/>
-      <w:r>
-        <w:t>Risk</w:t>
-      </w:r>
-      <w:proofErr w:type="spellEnd"/>
-      <w:r>
-        <w:t xml:space="preserve"> Manager </w:t>
+        <w:t xml:space="preserve">Vesta Risk Manager </w:t>
       </w:r>
       <w:r>
         <w:t xml:space="preserve">entraría en este mercado ya que </w:t>
@@ -3367,7 +3212,7 @@
         <w:ind w:left="0" w:firstLine="0"/>
       </w:pPr>
       <w:bookmarkStart w:id="39" w:name="_Toc235010156"/>
-      <w:bookmarkStart w:id="40" w:name="_Toc176250293"/>
+      <w:bookmarkStart w:id="40" w:name="_Toc176264812"/>
       <w:r>
         <w:t>O</w:t>
       </w:r>
@@ -3382,7 +3227,7 @@
         <w:pStyle w:val="PSI-Ttulo3"/>
       </w:pPr>
       <w:bookmarkStart w:id="41" w:name="_Toc235010158"/>
-      <w:bookmarkStart w:id="42" w:name="_Toc176250294"/>
+      <w:bookmarkStart w:id="42" w:name="_Toc176264813"/>
       <w:r>
         <w:t>Recurso humano</w:t>
       </w:r>
@@ -3409,15 +3254,7 @@
         </w:numPr>
       </w:pPr>
       <w:r>
-        <w:t xml:space="preserve">Agustín </w:t>
-      </w:r>
-      <w:proofErr w:type="spellStart"/>
-      <w:r>
-        <w:t>Collareda</w:t>
-      </w:r>
-      <w:proofErr w:type="spellEnd"/>
-      <w:r>
-        <w:t xml:space="preserve">. </w:t>
+        <w:t xml:space="preserve">Agustín Collareda. </w:t>
       </w:r>
       <w:bookmarkStart w:id="43" w:name="_Hlk176250202"/>
       <w:r>
@@ -3434,15 +3271,7 @@
         </w:numPr>
       </w:pPr>
       <w:r>
-        <w:t xml:space="preserve">Cintia </w:t>
-      </w:r>
-      <w:proofErr w:type="spellStart"/>
-      <w:r>
-        <w:t>Hernandez</w:t>
-      </w:r>
-      <w:proofErr w:type="spellEnd"/>
-      <w:r>
-        <w:t>. Cumplirá con el rol de diseñadora, programadora, documentador</w:t>
+        <w:t>Cintia Hernandez. Cumplirá con el rol de diseñadora, programadora, documentador</w:t>
       </w:r>
       <w:r>
         <w:t>a</w:t>
@@ -3468,7 +3297,7 @@
         <w:pStyle w:val="PSI-Ttulo1"/>
       </w:pPr>
       <w:bookmarkStart w:id="44" w:name="_Toc235010166"/>
-      <w:bookmarkStart w:id="45" w:name="_Toc176250295"/>
+      <w:bookmarkStart w:id="45" w:name="_Toc176264814"/>
       <w:r>
         <w:t>Beneficios esperados del proyecto</w:t>
       </w:r>
@@ -3691,16 +3520,8 @@
       <w:rPr>
         <w:lang w:val="es-AR"/>
       </w:rPr>
-      <w:t>T-</w:t>
+      <w:t>T-Code</w:t>
     </w:r>
-    <w:proofErr w:type="spellStart"/>
-    <w:r>
-      <w:rPr>
-        <w:lang w:val="es-AR"/>
-      </w:rPr>
-      <w:t>Code</w:t>
-    </w:r>
-    <w:proofErr w:type="spellEnd"/>
     <w:r>
       <w:rPr>
         <w:lang w:val="es-AR"/>
@@ -4088,35 +3909,7 @@
       <w:rPr>
         <w:lang w:val="es-AR"/>
       </w:rPr>
-      <w:t xml:space="preserve">Agustín </w:t>
-    </w:r>
-    <w:proofErr w:type="spellStart"/>
-    <w:r>
-      <w:rPr>
-        <w:lang w:val="es-AR"/>
-      </w:rPr>
-      <w:t>Collareda</w:t>
-    </w:r>
-    <w:proofErr w:type="spellEnd"/>
-    <w:r>
-      <w:rPr>
-        <w:lang w:val="es-AR"/>
-      </w:rPr>
-      <w:t xml:space="preserve">, Cintia </w:t>
-    </w:r>
-    <w:proofErr w:type="spellStart"/>
-    <w:r>
-      <w:rPr>
-        <w:lang w:val="es-AR"/>
-      </w:rPr>
-      <w:t>Hernandez</w:t>
-    </w:r>
-    <w:proofErr w:type="spellEnd"/>
-    <w:r>
-      <w:rPr>
-        <w:lang w:val="es-AR"/>
-      </w:rPr>
-      <w:t xml:space="preserve"> y </w:t>
+      <w:t xml:space="preserve">Agustín Collareda, Cintia Hernandez y </w:t>
     </w:r>
     <w:r>
       <w:rPr>
@@ -4609,23 +4402,7 @@
         <w:rFonts w:ascii="Cambria" w:eastAsia="Times New Roman" w:hAnsi="Cambria"/>
         <w:szCs w:val="36"/>
       </w:rPr>
-      <w:t xml:space="preserve">Vesta </w:t>
-    </w:r>
-    <w:proofErr w:type="spellStart"/>
-    <w:r>
-      <w:rPr>
-        <w:rFonts w:ascii="Cambria" w:eastAsia="Times New Roman" w:hAnsi="Cambria"/>
-        <w:szCs w:val="36"/>
-      </w:rPr>
-      <w:t>Risk</w:t>
-    </w:r>
-    <w:proofErr w:type="spellEnd"/>
-    <w:r>
-      <w:rPr>
-        <w:rFonts w:ascii="Cambria" w:eastAsia="Times New Roman" w:hAnsi="Cambria"/>
-        <w:szCs w:val="36"/>
-      </w:rPr>
-      <w:t xml:space="preserve"> Manager</w:t>
+      <w:t>Vesta Risk Manager</w:t>
     </w:r>
     <w:r>
       <w:rPr>
@@ -6804,6 +6581,7 @@
   <w:style w:type="character" w:default="1" w:styleId="Fuentedeprrafopredeter">
     <w:name w:val="Default Paragraph Font"/>
     <w:uiPriority w:val="1"/>
+    <w:semiHidden/>
     <w:unhideWhenUsed/>
   </w:style>
   <w:style w:type="table" w:default="1" w:styleId="Tablanormal">

</xml_diff>

<commit_message>
Doc: Se modifico la vision, mision, valores y se añadieron nuevas personas en los roles. Falta explicar usuarios
</commit_message>
<xml_diff>
--- a/Inicio/Estudio de Factibilidad/Estudio de Factibilidad_Vesta Risk Manager_T-Code.docx
+++ b/Inicio/Estudio de Factibilidad/Estudio de Factibilidad_Vesta Risk Manager_T-Code.docx
@@ -2859,7 +2859,6 @@
       <w:bookmarkStart w:id="19" w:name="_Toc235010135"/>
       <w:bookmarkStart w:id="20" w:name="_Toc176264802"/>
       <w:r>
-        <w:lastRenderedPageBreak/>
         <w:t>P</w:t>
       </w:r>
       <w:r>
@@ -2887,16 +2886,32 @@
       <w:r>
         <w:t xml:space="preserve">La visión de T-Code </w:t>
       </w:r>
-      <w:r>
-        <w:t>es s</w:t>
-      </w:r>
-      <w:r>
-        <w:t>er líder en el desarrollo de soluciones innovadoras para la gestión de riesgos en la educación, facilitando el aprendizaje y la mejora continua de estudiantes y docentes en instituciones académicas de todo el mundo</w:t>
+      <w:bookmarkStart w:id="23" w:name="_Toc235010137"/>
+      <w:r>
+        <w:t xml:space="preserve">consiste en desarrollar herramientas digitales con el fin de que sean utilizadas por diferentes empresas y/o instituciones. Además, </w:t>
+      </w:r>
+      <w:r>
+        <w:t xml:space="preserve">buscamos tener </w:t>
+      </w:r>
+      <w:r>
+        <w:t xml:space="preserve">una mejora </w:t>
+      </w:r>
+      <w:r>
+        <w:lastRenderedPageBreak/>
+        <w:t>continua en el crecimiento personal de cada uno de los integrantes</w:t>
+      </w:r>
+      <w:r>
+        <w:t xml:space="preserve"> por lo que fomentamos el aprendizaje constante y la </w:t>
+      </w:r>
+      <w:r>
+        <w:t>adaptación a nuevas tecnologías</w:t>
+      </w:r>
+      <w:r>
+        <w:t xml:space="preserve"> subyacentes</w:t>
       </w:r>
       <w:r>
         <w:t>.</w:t>
       </w:r>
-      <w:bookmarkStart w:id="23" w:name="_Toc235010137"/>
     </w:p>
     <w:p>
       <w:pPr>
@@ -2919,16 +2934,19 @@
       </w:pPr>
       <w:bookmarkStart w:id="25" w:name="_Toc235010138"/>
       <w:r>
-        <w:t xml:space="preserve">La misión de T-Code es </w:t>
-      </w:r>
-      <w:r>
-        <w:t>Desarrollar herramientas tecnológicas de alta calidad</w:t>
-      </w:r>
-      <w:r>
-        <w:t xml:space="preserve">, </w:t>
-      </w:r>
-      <w:r>
-        <w:t xml:space="preserve">que permitan a las instituciones educativas optimizar la enseñanza de la gestión de riesgos, promoviendo una experiencia de aprendizaje eficaz, colaborativa y centrada en las necesidades de los usuarios. </w:t>
+        <w:t>La misión de T-Code</w:t>
+      </w:r>
+      <w:r>
+        <w:t xml:space="preserve"> consiste </w:t>
+      </w:r>
+      <w:r>
+        <w:t>en desarrollar un sistema sobre la gestión de riesgos aplicando herramientas de ingeniería para garantizar la calidad del producto para la catedra de Laboratorio de Desarrollo de Softwar</w:t>
+      </w:r>
+      <w:r>
+        <w:t>e ayudando a los alumnos en el desarrollo de sus futuras aplicaciones</w:t>
+      </w:r>
+      <w:r>
+        <w:t xml:space="preserve">. </w:t>
       </w:r>
     </w:p>
     <w:p>
@@ -2959,7 +2977,17 @@
         </w:numPr>
       </w:pPr>
       <w:r>
-        <w:t>No malversar ni vender información de ningún tipo de usuario, garantizando la privacidad y la protección de los datos en todo momento.</w:t>
+        <w:rPr>
+          <w:b/>
+          <w:bCs/>
+        </w:rPr>
+        <w:t>Confidencialidad</w:t>
+      </w:r>
+      <w:r>
+        <w:t>: El equipo g</w:t>
+      </w:r>
+      <w:r>
+        <w:t>arantiza la privacidad y la protección de los datos en todo momento.</w:t>
       </w:r>
     </w:p>
     <w:p>
@@ -2971,7 +2999,29 @@
         </w:numPr>
       </w:pPr>
       <w:r>
-        <w:t>Ser completamente transparentes con toda la documentación relacionada con el sistema, facilitando el acceso a la información y comunicando de manera clara y honesta con los usuarios.</w:t>
+        <w:rPr>
+          <w:b/>
+          <w:bCs/>
+        </w:rPr>
+        <w:t>Transparencia</w:t>
+      </w:r>
+      <w:r>
+        <w:t>:</w:t>
+      </w:r>
+      <w:r>
+        <w:t xml:space="preserve"> Se </w:t>
+      </w:r>
+      <w:r>
+        <w:t>brindará</w:t>
+      </w:r>
+      <w:r>
+        <w:t xml:space="preserve"> toda la documentación</w:t>
+      </w:r>
+      <w:r>
+        <w:t xml:space="preserve"> a los respectivos interesados</w:t>
+      </w:r>
+      <w:r>
+        <w:t>.</w:t>
       </w:r>
     </w:p>
     <w:p>
@@ -2983,7 +3033,14 @@
         </w:numPr>
       </w:pPr>
       <w:r>
-        <w:t>Priorizar la ayuda a todos los usuarios, asegurando una atención rápida y efectiva a sus necesidades y problemas.</w:t>
+        <w:rPr>
+          <w:b/>
+          <w:bCs/>
+        </w:rPr>
+        <w:t>Innovación</w:t>
+      </w:r>
+      <w:r>
+        <w:t>: Orienta al equipo a mejorar y a aprender.</w:t>
       </w:r>
     </w:p>
     <w:p>
@@ -2995,7 +3052,116 @@
         </w:numPr>
       </w:pPr>
       <w:r>
-        <w:t>Buscar siempre las mejores opciones para desarrollar soluciones efectivas, manteniéndose a la vanguardia de la tecnología y adaptándose a las necesidades cambiantes del mercado.</w:t>
+        <w:rPr>
+          <w:b/>
+          <w:bCs/>
+        </w:rPr>
+        <w:t>Calidad</w:t>
+      </w:r>
+      <w:r>
+        <w:t>: Se aplica herramientas de ingeniería para aportar calidad</w:t>
+      </w:r>
+      <w:r>
+        <w:t>.</w:t>
+      </w:r>
+      <w:r>
+        <w:t xml:space="preserve">  </w:t>
+      </w:r>
+    </w:p>
+    <w:p>
+      <w:pPr>
+        <w:pStyle w:val="PSI-Ttulo2"/>
+      </w:pPr>
+      <w:bookmarkStart w:id="27" w:name="_Toc235010139"/>
+      <w:bookmarkStart w:id="28" w:name="_Toc176264806"/>
+      <w:r>
+        <w:t>Objetivo del Proyecto</w:t>
+      </w:r>
+      <w:bookmarkEnd w:id="27"/>
+      <w:bookmarkEnd w:id="28"/>
+    </w:p>
+    <w:p>
+      <w:pPr>
+        <w:ind w:left="0" w:firstLine="0"/>
+        <w:rPr>
+          <w:i/>
+        </w:rPr>
+      </w:pPr>
+      <w:r>
+        <w:t xml:space="preserve">El proyecto Vesta Risk Manager pretende desarrollar una solución de software que </w:t>
+      </w:r>
+      <w:r>
+        <w:t>permita identificar, analizar, gestionar y monitorear los riesgos de un proyecto, tanto de software, personales u otras áreas profesionales, con el fin de asistir a la toma de decisiones para la prevención y mitigación de riesgos, garantizando el éxito de los proyectos.</w:t>
+      </w:r>
+    </w:p>
+    <w:p>
+      <w:pPr>
+        <w:pStyle w:val="Textoindependiente"/>
+        <w:rPr>
+          <w:rFonts w:cs="Arial"/>
+          <w:b/>
+          <w:sz w:val="24"/>
+          <w:lang w:val="es-ES"/>
+        </w:rPr>
+      </w:pPr>
+    </w:p>
+    <w:p>
+      <w:pPr>
+        <w:pStyle w:val="PSI-Ttulo1"/>
+      </w:pPr>
+      <w:bookmarkStart w:id="29" w:name="_Toc235010140"/>
+      <w:bookmarkStart w:id="30" w:name="_Toc176264807"/>
+      <w:r>
+        <w:t>E</w:t>
+      </w:r>
+      <w:r>
+        <w:t>ntorno Socioeconómico y Legal</w:t>
+      </w:r>
+      <w:bookmarkEnd w:id="29"/>
+      <w:bookmarkEnd w:id="30"/>
+    </w:p>
+    <w:p>
+      <w:pPr>
+        <w:pStyle w:val="PSI-Ttulo2"/>
+      </w:pPr>
+      <w:bookmarkStart w:id="31" w:name="_Toc235010144"/>
+      <w:bookmarkStart w:id="32" w:name="_Toc176264808"/>
+      <w:r>
+        <w:t>D</w:t>
+      </w:r>
+      <w:r>
+        <w:t>emanda</w:t>
+      </w:r>
+      <w:bookmarkEnd w:id="31"/>
+      <w:bookmarkEnd w:id="32"/>
+    </w:p>
+    <w:p>
+      <w:pPr>
+        <w:pStyle w:val="PSI-Ttulo3"/>
+      </w:pPr>
+      <w:bookmarkStart w:id="33" w:name="_Toc235010145"/>
+      <w:bookmarkStart w:id="34" w:name="_Toc176264809"/>
+      <w:r>
+        <w:t>Población objetivo</w:t>
+      </w:r>
+      <w:bookmarkEnd w:id="33"/>
+      <w:bookmarkEnd w:id="34"/>
+    </w:p>
+    <w:p>
+      <w:pPr>
+        <w:ind w:left="0" w:firstLine="0"/>
+      </w:pPr>
+      <w:r>
+        <w:t xml:space="preserve">Los </w:t>
+      </w:r>
+      <w:r>
+        <w:t xml:space="preserve">posibles </w:t>
+      </w:r>
+      <w:r>
+        <w:t>usuarios finales van a ser</w:t>
+      </w:r>
+      <w:r>
+        <w:t xml:space="preserve">: </w:t>
       </w:r>
     </w:p>
     <w:p>
@@ -3007,242 +3173,7 @@
         </w:numPr>
       </w:pPr>
       <w:r>
-        <w:t>Garantizar la calidad de todos los productos y servicios, cumpliendo con los más altos estándares de excelencia y satisfacción del cliente.</w:t>
-      </w:r>
-      <w:r>
-        <w:t xml:space="preserve">  </w:t>
-      </w:r>
-    </w:p>
-    <w:p>
-      <w:pPr>
-        <w:pStyle w:val="PSI-Ttulo2"/>
-      </w:pPr>
-      <w:bookmarkStart w:id="27" w:name="_Toc235010139"/>
-      <w:bookmarkStart w:id="28" w:name="_Toc176264806"/>
-      <w:r>
-        <w:t>Objetivo del Proyecto</w:t>
-      </w:r>
-      <w:bookmarkEnd w:id="27"/>
-      <w:bookmarkEnd w:id="28"/>
-    </w:p>
-    <w:p>
-      <w:pPr>
-        <w:ind w:left="0" w:firstLine="0"/>
-        <w:rPr>
-          <w:i/>
-        </w:rPr>
-      </w:pPr>
-      <w:r>
-        <w:t xml:space="preserve">El proyecto Vesta Risk Manager pretende desarrollar una solución de software que </w:t>
-      </w:r>
-      <w:r>
-        <w:t>permita identificar, analizar, gestionar y monitorear los riesgos de un proyecto, tanto de software, personales u otras áreas profesionales, con el fin de asistir a la toma de decisiones para la prevención y mitigación de riesgos, garantizando el éxito de los proyectos.</w:t>
-      </w:r>
-    </w:p>
-    <w:p>
-      <w:pPr>
-        <w:pStyle w:val="Textoindependiente"/>
-        <w:rPr>
-          <w:rFonts w:cs="Arial"/>
-          <w:b/>
-          <w:sz w:val="24"/>
-          <w:lang w:val="es-ES"/>
-        </w:rPr>
-      </w:pPr>
-    </w:p>
-    <w:p>
-      <w:pPr>
-        <w:pStyle w:val="PSI-Ttulo1"/>
-      </w:pPr>
-      <w:bookmarkStart w:id="29" w:name="_Toc235010140"/>
-      <w:bookmarkStart w:id="30" w:name="_Toc176264807"/>
-      <w:r>
-        <w:t>E</w:t>
-      </w:r>
-      <w:r>
-        <w:t>ntorno Socioeconómico y Legal</w:t>
-      </w:r>
-      <w:bookmarkEnd w:id="29"/>
-      <w:bookmarkEnd w:id="30"/>
-    </w:p>
-    <w:p>
-      <w:pPr>
-        <w:pStyle w:val="PSI-Ttulo2"/>
-      </w:pPr>
-      <w:bookmarkStart w:id="31" w:name="_Toc235010144"/>
-      <w:bookmarkStart w:id="32" w:name="_Toc176264808"/>
-      <w:r>
-        <w:t>D</w:t>
-      </w:r>
-      <w:r>
-        <w:t>emanda</w:t>
-      </w:r>
-      <w:bookmarkEnd w:id="31"/>
-      <w:bookmarkEnd w:id="32"/>
-    </w:p>
-    <w:p>
-      <w:pPr>
-        <w:pStyle w:val="PSI-Ttulo3"/>
-      </w:pPr>
-      <w:bookmarkStart w:id="33" w:name="_Toc235010145"/>
-      <w:bookmarkStart w:id="34" w:name="_Toc176264809"/>
-      <w:r>
-        <w:t>Población objetivo</w:t>
-      </w:r>
-      <w:bookmarkEnd w:id="33"/>
-      <w:bookmarkEnd w:id="34"/>
-    </w:p>
-    <w:p>
-      <w:pPr>
-        <w:ind w:left="0" w:firstLine="0"/>
-      </w:pPr>
-      <w:r>
-        <w:t xml:space="preserve">Los usuarios finales van a ser alumnos y docentes de las carreras de la carrera Analista de Sistemas y Licenciado en Sistemas de la UNPA UARG. </w:t>
-      </w:r>
-    </w:p>
-    <w:p>
-      <w:pPr>
-        <w:ind w:left="0" w:firstLine="0"/>
-      </w:pPr>
-      <w:r>
-        <w:lastRenderedPageBreak/>
-        <w:t xml:space="preserve">Los alumnos poseen pocos conocimientos sobre la gestión de riesgos ya que están en un proceso de aprendizaje y </w:t>
-      </w:r>
-      <w:r>
-        <w:t>están f</w:t>
-      </w:r>
-      <w:r>
-        <w:t>amiliarizados con herramientas tecnológicas comunes, pero pueden carecer de experiencia con sistemas de gestión de riesgos específicos</w:t>
-      </w:r>
-      <w:r>
-        <w:t>.</w:t>
-      </w:r>
-    </w:p>
-    <w:p>
-      <w:pPr>
-        <w:ind w:left="0" w:firstLine="0"/>
-      </w:pPr>
-      <w:r>
-        <w:t xml:space="preserve">Los docentes ya poseen una fuerte base </w:t>
-      </w:r>
-      <w:r>
-        <w:t>teórica,</w:t>
-      </w:r>
-      <w:r>
-        <w:t xml:space="preserve"> pero </w:t>
-      </w:r>
-      <w:r>
-        <w:t>p</w:t>
-      </w:r>
-      <w:r>
-        <w:t>ueden estar acostumbrados a herramientas o plantillas previas utilizadas en su plan de enseñanza, lo que puede implicar resistencia al cambio</w:t>
-      </w:r>
-      <w:r>
-        <w:t>.</w:t>
-      </w:r>
-      <w:r>
-        <w:t xml:space="preserve"> </w:t>
-      </w:r>
-    </w:p>
-    <w:p>
-      <w:pPr>
-        <w:pStyle w:val="PSI-Ttulo2"/>
-      </w:pPr>
-      <w:bookmarkStart w:id="35" w:name="_Toc235010147"/>
-      <w:bookmarkStart w:id="36" w:name="_Toc176264810"/>
-      <w:r>
-        <w:t>O</w:t>
-      </w:r>
-      <w:r>
-        <w:t>ferta</w:t>
-      </w:r>
-      <w:bookmarkEnd w:id="35"/>
-      <w:bookmarkEnd w:id="36"/>
-    </w:p>
-    <w:p>
-      <w:pPr>
-        <w:pStyle w:val="PSI-Ttulo3"/>
-      </w:pPr>
-      <w:bookmarkStart w:id="37" w:name="_Toc235010148"/>
-      <w:bookmarkStart w:id="38" w:name="_Toc176264811"/>
-      <w:r>
-        <w:t>Análisis de la oferta</w:t>
-      </w:r>
-      <w:bookmarkEnd w:id="37"/>
-      <w:bookmarkEnd w:id="38"/>
-    </w:p>
-    <w:p>
-      <w:pPr>
-        <w:ind w:left="0" w:firstLine="0"/>
-      </w:pPr>
-      <w:r>
-        <w:t xml:space="preserve">La oferta de software orientado a la gestión de riesgos es extensa y diversa, reflejando la importancia de este tema para las organizaciones de todos los tamaños y sectores. </w:t>
-      </w:r>
-      <w:r>
-        <w:t>E</w:t>
-      </w:r>
-      <w:r>
-        <w:t xml:space="preserve">l mercado de software de gestión de riesgos ha estado dominado por grandes proveedores como MetricStream, RSA Archer, SAP GRC, e IBM OpenPages, que ofrecen soluciones robustas y completas, pero con altos costos y una considerable curva de aprendizaje. </w:t>
-      </w:r>
-      <w:r>
-        <w:t>E</w:t>
-      </w:r>
-      <w:r>
-        <w:t>n los últimos años, ha surgido una tendencia hacia la demanda de soluciones más flexibles, accesibles y fáciles de implementar, como LogicManager y SoftExpert ERM. Estos softwares han captado el interés de medianas empresas y organizaciones con estructuras más ágiles</w:t>
-      </w:r>
-      <w:r>
-        <w:t xml:space="preserve">. </w:t>
-      </w:r>
-      <w:r>
-        <w:t xml:space="preserve">Vesta Risk Manager </w:t>
-      </w:r>
-      <w:r>
-        <w:t xml:space="preserve">entraría en este mercado ya que </w:t>
-      </w:r>
-      <w:r>
-        <w:t>ofrece una propuesta basada en la flexibilidad, la simplicidad y la adaptabilidad, aspectos esenciales para organizaciones de diversos tamaños y sectores.</w:t>
-      </w:r>
-      <w:r>
-        <w:t xml:space="preserve"> </w:t>
-      </w:r>
-    </w:p>
-    <w:p>
-      <w:pPr>
-        <w:pStyle w:val="PSI-Ttulo2"/>
-        <w:ind w:left="0" w:firstLine="0"/>
-      </w:pPr>
-      <w:bookmarkStart w:id="39" w:name="_Toc235010156"/>
-      <w:bookmarkStart w:id="40" w:name="_Toc176264812"/>
-      <w:r>
-        <w:t>O</w:t>
-      </w:r>
-      <w:r>
-        <w:t>rganización</w:t>
-      </w:r>
-      <w:bookmarkEnd w:id="39"/>
-      <w:bookmarkEnd w:id="40"/>
-    </w:p>
-    <w:p>
-      <w:pPr>
-        <w:pStyle w:val="PSI-Ttulo3"/>
-      </w:pPr>
-      <w:bookmarkStart w:id="41" w:name="_Toc235010158"/>
-      <w:bookmarkStart w:id="42" w:name="_Toc176264813"/>
-      <w:r>
-        <w:t>Recurso humano</w:t>
-      </w:r>
-      <w:bookmarkEnd w:id="41"/>
-      <w:bookmarkEnd w:id="42"/>
-    </w:p>
-    <w:p>
-      <w:pPr>
-        <w:ind w:left="0" w:firstLine="0"/>
-      </w:pPr>
-      <w:r>
-        <w:t xml:space="preserve">En el proyecto participaran 3 personas con </w:t>
-      </w:r>
-      <w:r>
-        <w:t>determinados roles:</w:t>
+        <w:t>Los alumnos en el rol de estudiantes.</w:t>
       </w:r>
     </w:p>
     <w:p>
@@ -3254,13 +3185,14 @@
         </w:numPr>
       </w:pPr>
       <w:r>
-        <w:t xml:space="preserve">Agustín Collareda. </w:t>
-      </w:r>
-      <w:bookmarkStart w:id="43" w:name="_Hlk176250202"/>
-      <w:r>
-        <w:t>Cumplirá con el rol de líder del proyecto, programador, documentador y analista.</w:t>
-      </w:r>
-      <w:bookmarkEnd w:id="43"/>
+        <w:t>Los alumnos</w:t>
+      </w:r>
+      <w:r>
+        <w:t xml:space="preserve"> que están desarrollando un proyecto de desarrollo de software</w:t>
+      </w:r>
+      <w:r>
+        <w:t>.</w:t>
+      </w:r>
     </w:p>
     <w:p>
       <w:pPr>
@@ -3271,13 +3203,7 @@
         </w:numPr>
       </w:pPr>
       <w:r>
-        <w:t>Cintia Hernandez. Cumplirá con el rol de diseñadora, programadora, documentador</w:t>
-      </w:r>
-      <w:r>
-        <w:t>a</w:t>
-      </w:r>
-      <w:r>
-        <w:t xml:space="preserve"> y analista.</w:t>
+        <w:t>Los alumnos en un proyecto de investigación.</w:t>
       </w:r>
     </w:p>
     <w:p>
@@ -3289,6 +3215,248 @@
         </w:numPr>
       </w:pPr>
       <w:r>
+        <w:t>Los alumnos que amplíen el software.</w:t>
+      </w:r>
+    </w:p>
+    <w:p>
+      <w:pPr>
+        <w:pStyle w:val="Prrafodelista"/>
+        <w:numPr>
+          <w:ilvl w:val="0"/>
+          <w:numId w:val="14"/>
+        </w:numPr>
+      </w:pPr>
+      <w:r>
+        <w:t xml:space="preserve">Los docentes de las cátedras. </w:t>
+      </w:r>
+    </w:p>
+    <w:p>
+      <w:pPr>
+        <w:pStyle w:val="Prrafodelista"/>
+        <w:numPr>
+          <w:ilvl w:val="0"/>
+          <w:numId w:val="14"/>
+        </w:numPr>
+      </w:pPr>
+      <w:r>
+        <w:t>Profesionales que adopten este sistema para sus trabajos.</w:t>
+      </w:r>
+    </w:p>
+    <w:p>
+      <w:pPr>
+        <w:pStyle w:val="Prrafodelista"/>
+        <w:numPr>
+          <w:ilvl w:val="0"/>
+          <w:numId w:val="14"/>
+        </w:numPr>
+      </w:pPr>
+      <w:r>
+        <w:t>Consultores externos que recomienden el sistema a otros profesionales.</w:t>
+      </w:r>
+    </w:p>
+    <w:p>
+      <w:pPr>
+        <w:ind w:left="0" w:firstLine="0"/>
+      </w:pPr>
+      <w:r>
+        <w:t xml:space="preserve">Los alumnos poseen pocos conocimientos sobre la gestión de riesgos ya que están en un proceso de aprendizaje y </w:t>
+      </w:r>
+      <w:r>
+        <w:t>están f</w:t>
+      </w:r>
+      <w:r>
+        <w:t>amiliarizados con herramientas tecnológicas comunes, pero pueden carecer de experiencia con sistemas de gestión de riesgos específicos</w:t>
+      </w:r>
+      <w:r>
+        <w:t>.</w:t>
+      </w:r>
+    </w:p>
+    <w:p>
+      <w:pPr>
+        <w:ind w:left="0" w:firstLine="0"/>
+      </w:pPr>
+      <w:r>
+        <w:lastRenderedPageBreak/>
+        <w:t xml:space="preserve">Los docentes ya poseen una fuerte base </w:t>
+      </w:r>
+      <w:r>
+        <w:t>teórica,</w:t>
+      </w:r>
+      <w:r>
+        <w:t xml:space="preserve"> pero </w:t>
+      </w:r>
+      <w:r>
+        <w:t>p</w:t>
+      </w:r>
+      <w:r>
+        <w:t>ueden estar acostumbrados a herramientas o plantillas previas utilizadas en su plan de enseñanza, lo que puede implicar resistencia al cambio</w:t>
+      </w:r>
+      <w:r>
+        <w:t>.</w:t>
+      </w:r>
+      <w:r>
+        <w:t xml:space="preserve"> </w:t>
+      </w:r>
+    </w:p>
+    <w:p>
+      <w:pPr>
+        <w:pStyle w:val="PSI-Comentario"/>
+      </w:pPr>
+      <w:r>
+        <w:t xml:space="preserve">[Faltan </w:t>
+      </w:r>
+      <w:r>
+        <w:t>explicaciones</w:t>
+      </w:r>
+      <w:r>
+        <w:t>]</w:t>
+      </w:r>
+    </w:p>
+    <w:p>
+      <w:pPr>
+        <w:pStyle w:val="PSI-Ttulo2"/>
+      </w:pPr>
+      <w:bookmarkStart w:id="35" w:name="_Toc235010147"/>
+      <w:bookmarkStart w:id="36" w:name="_Toc176264810"/>
+      <w:r>
+        <w:t>O</w:t>
+      </w:r>
+      <w:r>
+        <w:t>ferta</w:t>
+      </w:r>
+      <w:bookmarkEnd w:id="35"/>
+      <w:bookmarkEnd w:id="36"/>
+    </w:p>
+    <w:p>
+      <w:pPr>
+        <w:pStyle w:val="PSI-Ttulo3"/>
+      </w:pPr>
+      <w:bookmarkStart w:id="37" w:name="_Toc235010148"/>
+      <w:bookmarkStart w:id="38" w:name="_Toc176264811"/>
+      <w:r>
+        <w:t>Análisis de la oferta</w:t>
+      </w:r>
+      <w:bookmarkEnd w:id="37"/>
+      <w:bookmarkEnd w:id="38"/>
+    </w:p>
+    <w:p>
+      <w:pPr>
+        <w:ind w:left="0" w:firstLine="0"/>
+      </w:pPr>
+      <w:r>
+        <w:t xml:space="preserve">La oferta de software orientado a la gestión de riesgos es extensa y diversa, reflejando la importancia de este tema para las organizaciones de todos los tamaños y sectores. </w:t>
+      </w:r>
+      <w:r>
+        <w:t>E</w:t>
+      </w:r>
+      <w:r>
+        <w:t xml:space="preserve">l mercado de software de gestión de riesgos ha estado dominado por grandes proveedores como MetricStream, RSA Archer, SAP GRC, e IBM OpenPages, que ofrecen soluciones robustas y completas, pero con altos costos y una considerable curva de aprendizaje. </w:t>
+      </w:r>
+      <w:r>
+        <w:t>E</w:t>
+      </w:r>
+      <w:r>
+        <w:t>n los últimos años, ha surgido una tendencia hacia la demanda de soluciones más flexibles, accesibles y fáciles de implementar, como LogicManager y SoftExpert ERM. Estos softwares han captado el interés de medianas empresas y organizaciones con estructuras más ágiles</w:t>
+      </w:r>
+      <w:r>
+        <w:t xml:space="preserve">. </w:t>
+      </w:r>
+      <w:r>
+        <w:t xml:space="preserve">Vesta Risk Manager </w:t>
+      </w:r>
+      <w:r>
+        <w:t xml:space="preserve">entraría en este mercado ya que </w:t>
+      </w:r>
+      <w:r>
+        <w:t>ofrece una propuesta basada en la flexibilidad, la simplicidad y la adaptabilidad, aspectos esenciales para organizaciones de diversos tamaños y sectores.</w:t>
+      </w:r>
+      <w:r>
+        <w:t xml:space="preserve"> </w:t>
+      </w:r>
+    </w:p>
+    <w:p>
+      <w:pPr>
+        <w:pStyle w:val="PSI-Ttulo2"/>
+        <w:ind w:left="0" w:firstLine="0"/>
+      </w:pPr>
+      <w:bookmarkStart w:id="39" w:name="_Toc235010156"/>
+      <w:bookmarkStart w:id="40" w:name="_Toc176264812"/>
+      <w:r>
+        <w:t>O</w:t>
+      </w:r>
+      <w:r>
+        <w:t>rganización</w:t>
+      </w:r>
+      <w:bookmarkEnd w:id="39"/>
+      <w:bookmarkEnd w:id="40"/>
+    </w:p>
+    <w:p>
+      <w:pPr>
+        <w:pStyle w:val="PSI-Ttulo3"/>
+      </w:pPr>
+      <w:bookmarkStart w:id="41" w:name="_Toc235010158"/>
+      <w:bookmarkStart w:id="42" w:name="_Toc176264813"/>
+      <w:r>
+        <w:t>Recurso humano</w:t>
+      </w:r>
+      <w:bookmarkEnd w:id="41"/>
+      <w:bookmarkEnd w:id="42"/>
+    </w:p>
+    <w:p>
+      <w:pPr>
+        <w:ind w:left="0" w:firstLine="0"/>
+      </w:pPr>
+      <w:r>
+        <w:t xml:space="preserve">En el proyecto participaran 3 personas con </w:t>
+      </w:r>
+      <w:r>
+        <w:t>determinados roles:</w:t>
+      </w:r>
+    </w:p>
+    <w:p>
+      <w:pPr>
+        <w:pStyle w:val="Prrafodelista"/>
+        <w:numPr>
+          <w:ilvl w:val="0"/>
+          <w:numId w:val="14"/>
+        </w:numPr>
+      </w:pPr>
+      <w:r>
+        <w:t xml:space="preserve">Agustín Collareda. </w:t>
+      </w:r>
+      <w:bookmarkStart w:id="43" w:name="_Hlk176250202"/>
+      <w:r>
+        <w:t>Cumplirá con el rol de líder del proyecto, programador, documentador y analista.</w:t>
+      </w:r>
+      <w:bookmarkEnd w:id="43"/>
+    </w:p>
+    <w:p>
+      <w:pPr>
+        <w:pStyle w:val="Prrafodelista"/>
+        <w:numPr>
+          <w:ilvl w:val="0"/>
+          <w:numId w:val="14"/>
+        </w:numPr>
+      </w:pPr>
+      <w:r>
+        <w:t>Cintia Hernandez. Cumplirá con el rol de diseñadora, programadora, documentador</w:t>
+      </w:r>
+      <w:r>
+        <w:t>a</w:t>
+      </w:r>
+      <w:r>
+        <w:t xml:space="preserve"> y analista.</w:t>
+      </w:r>
+    </w:p>
+    <w:p>
+      <w:pPr>
+        <w:pStyle w:val="Prrafodelista"/>
+        <w:numPr>
+          <w:ilvl w:val="0"/>
+          <w:numId w:val="14"/>
+        </w:numPr>
+      </w:pPr>
+      <w:r>
         <w:t>Hugo Frey. Cumplirá con el rol de administrador de configuraciones, programador, documentador y analista.</w:t>
       </w:r>
     </w:p>
@@ -3451,22 +3619,8 @@
           <w:iCs/>
           <w:color w:val="auto"/>
         </w:rPr>
-        <w:lastRenderedPageBreak/>
         <w:t>Permitir una mayor escalabilidad que las herramientas actuales.</w:t>
       </w:r>
-    </w:p>
-    <w:p>
-      <w:pPr>
-        <w:pStyle w:val="PSI-ComentarioVieta"/>
-        <w:numPr>
-          <w:ilvl w:val="0"/>
-          <w:numId w:val="0"/>
-        </w:numPr>
-        <w:rPr>
-          <w:i w:val="0"/>
-          <w:iCs/>
-        </w:rPr>
-      </w:pPr>
     </w:p>
     <w:sectPr>
       <w:headerReference w:type="default" r:id="rId12"/>
@@ -6581,7 +6735,6 @@
   <w:style w:type="character" w:default="1" w:styleId="Fuentedeprrafopredeter">
     <w:name w:val="Default Paragraph Font"/>
     <w:uiPriority w:val="1"/>
-    <w:semiHidden/>
     <w:unhideWhenUsed/>
   </w:style>
   <w:style w:type="table" w:default="1" w:styleId="Tablanormal">

</xml_diff>

<commit_message>
Doc: Se añadio información a la propuesta de desarrollo.
</commit_message>
<xml_diff>
--- a/Inicio/Estudio de Factibilidad/Estudio de Factibilidad_Vesta Risk Manager_T-Code.docx
+++ b/Inicio/Estudio de Factibilidad/Estudio de Factibilidad_Vesta Risk Manager_T-Code.docx
@@ -3084,14 +3084,14 @@
       <w:pPr>
         <w:ind w:left="0" w:firstLine="0"/>
         <w:rPr>
-          <w:i/>
-        </w:rPr>
-      </w:pPr>
-      <w:r>
-        <w:t xml:space="preserve">El proyecto Vesta Risk Manager pretende desarrollar una solución de software que </w:t>
-      </w:r>
-      <w:r>
-        <w:t>permita identificar, analizar, gestionar y monitorear los riesgos de un proyecto, tanto de software, personales u otras áreas profesionales, con el fin de asistir a la toma de decisiones para la prevención y mitigación de riesgos, garantizando el éxito de los proyectos.</w:t>
+          <w:iCs/>
+        </w:rPr>
+      </w:pPr>
+      <w:r>
+        <w:rPr>
+          <w:iCs/>
+        </w:rPr>
+        <w:t>El proyecto Vesta Risk Manager busca desarrollar un sistema de software que optimice la identificación, análisis y monitoreo de los riesgos de distintos proyectos, con el fin de asistir a la toma de decisiones orientadas a la prevención y mitigación de riesgos.</w:t>
       </w:r>
     </w:p>
     <w:p>

</xml_diff>